<commit_message>
updated portfolio and resume
</commit_message>
<xml_diff>
--- a/img/Jessica_Sulaiman_Resume.docx
+++ b/img/Jessica_Sulaiman_Resume.docx
@@ -363,11 +363,587 @@
           <w:rFonts w:ascii="Arial" w:eastAsia="Cambria" w:hAnsi="Arial" w:cs="Arial"/>
           <w:b/>
           <w:color w:val="000000"/>
+          <w:u w:val="single"/>
+        </w:rPr>
+      </w:pPr>
+      <w:r>
+        <w:rPr>
+          <w:rFonts w:ascii="Arial" w:eastAsia="Cambria" w:hAnsi="Arial" w:cs="Arial"/>
+          <w:b/>
+          <w:color w:val="000000"/>
+          <w:u w:val="single"/>
+        </w:rPr>
+        <w:t>Technical Skills</w:t>
+      </w:r>
+    </w:p>
+    <w:p>
+      <w:pPr>
+        <w:rPr>
+          <w:rFonts w:ascii="Arial" w:eastAsia="Cambria" w:hAnsi="Arial" w:cs="Arial"/>
+          <w:b/>
+          <w:color w:val="000000"/>
           <w:sz w:val="22"/>
           <w:szCs w:val="22"/>
           <w:u w:val="single"/>
         </w:rPr>
       </w:pPr>
+      <w:r>
+        <w:rPr>
+          <w:rFonts w:ascii="Arial" w:eastAsia="Cambria" w:hAnsi="Arial" w:cs="Arial"/>
+          <w:color w:val="000000"/>
+          <w:sz w:val="21"/>
+          <w:szCs w:val="21"/>
+          <w:highlight w:val="white"/>
+        </w:rPr>
+        <w:t>HTML5</w:t>
+      </w:r>
+      <w:r>
+        <w:rPr>
+          <w:rFonts w:ascii="Arial" w:eastAsia="Cambria" w:hAnsi="Arial" w:cs="Arial"/>
+          <w:color w:val="000000"/>
+          <w:sz w:val="21"/>
+          <w:szCs w:val="21"/>
+          <w:highlight w:val="white"/>
+        </w:rPr>
+        <w:t xml:space="preserve"> </w:t>
+      </w:r>
+      <w:r>
+        <w:rPr>
+          <w:rFonts w:ascii="Gautami" w:hAnsi="Gautami" w:cs="Gautami"/>
+          <w:sz w:val="22"/>
+          <w:szCs w:val="22"/>
+        </w:rPr>
+        <w:t>​</w:t>
+      </w:r>
+      <w:r>
+        <w:rPr>
+          <w:rFonts w:ascii="Roboto" w:hAnsi="Roboto"/>
+          <w:color w:val="212121"/>
+          <w:sz w:val="22"/>
+          <w:szCs w:val="22"/>
+        </w:rPr>
+        <w:t xml:space="preserve">• </w:t>
+      </w:r>
+      <w:r>
+        <w:rPr>
+          <w:rFonts w:ascii="Arial" w:eastAsia="Cambria" w:hAnsi="Arial" w:cs="Arial"/>
+          <w:color w:val="000000"/>
+          <w:sz w:val="21"/>
+          <w:szCs w:val="21"/>
+          <w:highlight w:val="white"/>
+        </w:rPr>
+        <w:t>CSS</w:t>
+      </w:r>
+      <w:r>
+        <w:rPr>
+          <w:rFonts w:ascii="Gautami" w:hAnsi="Gautami" w:cs="Gautami"/>
+          <w:sz w:val="22"/>
+          <w:szCs w:val="22"/>
+        </w:rPr>
+        <w:t xml:space="preserve"> </w:t>
+      </w:r>
+      <w:r>
+        <w:rPr>
+          <w:rFonts w:ascii="Gautami" w:hAnsi="Gautami" w:cs="Gautami"/>
+          <w:sz w:val="22"/>
+          <w:szCs w:val="22"/>
+        </w:rPr>
+        <w:t>​</w:t>
+      </w:r>
+      <w:r>
+        <w:rPr>
+          <w:rFonts w:ascii="Roboto" w:hAnsi="Roboto"/>
+          <w:color w:val="212121"/>
+          <w:sz w:val="22"/>
+          <w:szCs w:val="22"/>
+        </w:rPr>
+        <w:t>•</w:t>
+      </w:r>
+      <w:r>
+        <w:rPr>
+          <w:rFonts w:ascii="Arial" w:eastAsia="Cambria" w:hAnsi="Arial" w:cs="Arial"/>
+          <w:color w:val="000000"/>
+          <w:sz w:val="21"/>
+          <w:szCs w:val="21"/>
+          <w:highlight w:val="white"/>
+        </w:rPr>
+        <w:t xml:space="preserve"> Bootstrap</w:t>
+      </w:r>
+      <w:r>
+        <w:rPr>
+          <w:rFonts w:ascii="Arial" w:eastAsia="Cambria" w:hAnsi="Arial" w:cs="Arial"/>
+          <w:color w:val="000000"/>
+          <w:sz w:val="21"/>
+          <w:szCs w:val="21"/>
+          <w:highlight w:val="white"/>
+        </w:rPr>
+        <w:t xml:space="preserve"> </w:t>
+      </w:r>
+      <w:r>
+        <w:rPr>
+          <w:rFonts w:ascii="Gautami" w:hAnsi="Gautami" w:cs="Gautami"/>
+          <w:sz w:val="22"/>
+          <w:szCs w:val="22"/>
+        </w:rPr>
+        <w:t>​</w:t>
+      </w:r>
+      <w:r>
+        <w:rPr>
+          <w:rFonts w:ascii="Roboto" w:hAnsi="Roboto"/>
+          <w:color w:val="212121"/>
+          <w:sz w:val="22"/>
+          <w:szCs w:val="22"/>
+        </w:rPr>
+        <w:t xml:space="preserve">• </w:t>
+      </w:r>
+      <w:r>
+        <w:rPr>
+          <w:rFonts w:ascii="Arial" w:eastAsia="Cambria" w:hAnsi="Arial" w:cs="Arial"/>
+          <w:color w:val="000000"/>
+          <w:sz w:val="21"/>
+          <w:szCs w:val="21"/>
+          <w:highlight w:val="white"/>
+        </w:rPr>
+        <w:t>Materialize</w:t>
+      </w:r>
+      <w:r>
+        <w:rPr>
+          <w:rFonts w:ascii="Arial" w:eastAsia="Cambria" w:hAnsi="Arial" w:cs="Arial"/>
+          <w:color w:val="000000"/>
+          <w:sz w:val="21"/>
+          <w:szCs w:val="21"/>
+          <w:highlight w:val="white"/>
+        </w:rPr>
+        <w:t xml:space="preserve"> </w:t>
+      </w:r>
+      <w:r>
+        <w:rPr>
+          <w:rFonts w:ascii="Gautami" w:hAnsi="Gautami" w:cs="Gautami"/>
+          <w:sz w:val="22"/>
+          <w:szCs w:val="22"/>
+        </w:rPr>
+        <w:t>​</w:t>
+      </w:r>
+      <w:r>
+        <w:rPr>
+          <w:rFonts w:ascii="Roboto" w:hAnsi="Roboto"/>
+          <w:color w:val="212121"/>
+          <w:sz w:val="22"/>
+          <w:szCs w:val="22"/>
+        </w:rPr>
+        <w:t xml:space="preserve">• </w:t>
+      </w:r>
+      <w:r>
+        <w:rPr>
+          <w:rFonts w:ascii="Arial" w:eastAsia="Cambria" w:hAnsi="Arial" w:cs="Arial"/>
+          <w:color w:val="000000"/>
+          <w:sz w:val="21"/>
+          <w:szCs w:val="21"/>
+          <w:highlight w:val="white"/>
+        </w:rPr>
+        <w:t>JavaScript</w:t>
+      </w:r>
+      <w:r>
+        <w:rPr>
+          <w:rFonts w:ascii="Arial" w:eastAsia="Cambria" w:hAnsi="Arial" w:cs="Arial"/>
+          <w:color w:val="000000"/>
+          <w:sz w:val="21"/>
+          <w:szCs w:val="21"/>
+          <w:highlight w:val="white"/>
+        </w:rPr>
+        <w:t xml:space="preserve"> </w:t>
+      </w:r>
+      <w:r>
+        <w:rPr>
+          <w:rFonts w:ascii="Gautami" w:hAnsi="Gautami" w:cs="Gautami"/>
+          <w:sz w:val="22"/>
+          <w:szCs w:val="22"/>
+        </w:rPr>
+        <w:t>​</w:t>
+      </w:r>
+      <w:r>
+        <w:rPr>
+          <w:rFonts w:ascii="Roboto" w:hAnsi="Roboto"/>
+          <w:color w:val="212121"/>
+          <w:sz w:val="22"/>
+          <w:szCs w:val="22"/>
+        </w:rPr>
+        <w:t xml:space="preserve">• </w:t>
+      </w:r>
+      <w:r>
+        <w:rPr>
+          <w:rFonts w:ascii="Arial" w:eastAsia="Cambria" w:hAnsi="Arial" w:cs="Arial"/>
+          <w:color w:val="000000"/>
+          <w:sz w:val="21"/>
+          <w:szCs w:val="21"/>
+          <w:highlight w:val="white"/>
+        </w:rPr>
+        <w:t>jQuery</w:t>
+      </w:r>
+      <w:r>
+        <w:rPr>
+          <w:rFonts w:ascii="Arial" w:eastAsia="Cambria" w:hAnsi="Arial" w:cs="Arial"/>
+          <w:color w:val="000000"/>
+          <w:sz w:val="21"/>
+          <w:szCs w:val="21"/>
+          <w:highlight w:val="white"/>
+        </w:rPr>
+        <w:t xml:space="preserve"> </w:t>
+      </w:r>
+      <w:r>
+        <w:rPr>
+          <w:rFonts w:ascii="Gautami" w:hAnsi="Gautami" w:cs="Gautami"/>
+          <w:sz w:val="22"/>
+          <w:szCs w:val="22"/>
+        </w:rPr>
+        <w:t>​</w:t>
+      </w:r>
+      <w:r>
+        <w:rPr>
+          <w:rFonts w:ascii="Roboto" w:hAnsi="Roboto"/>
+          <w:color w:val="212121"/>
+          <w:sz w:val="22"/>
+          <w:szCs w:val="22"/>
+        </w:rPr>
+        <w:t xml:space="preserve">• React </w:t>
+      </w:r>
+      <w:r>
+        <w:rPr>
+          <w:rFonts w:ascii="Gautami" w:hAnsi="Gautami" w:cs="Gautami"/>
+          <w:sz w:val="22"/>
+          <w:szCs w:val="22"/>
+        </w:rPr>
+        <w:t>​</w:t>
+      </w:r>
+      <w:r>
+        <w:rPr>
+          <w:rFonts w:ascii="Roboto" w:hAnsi="Roboto"/>
+          <w:color w:val="212121"/>
+          <w:sz w:val="22"/>
+          <w:szCs w:val="22"/>
+        </w:rPr>
+        <w:t>• JSON</w:t>
+      </w:r>
+      <w:r>
+        <w:rPr>
+          <w:rFonts w:ascii="Gautami" w:hAnsi="Gautami" w:cs="Gautami"/>
+          <w:sz w:val="22"/>
+          <w:szCs w:val="22"/>
+        </w:rPr>
+        <w:t xml:space="preserve">​ </w:t>
+      </w:r>
+      <w:r>
+        <w:rPr>
+          <w:rFonts w:ascii="Roboto" w:hAnsi="Roboto"/>
+          <w:color w:val="212121"/>
+          <w:sz w:val="22"/>
+          <w:szCs w:val="22"/>
+        </w:rPr>
+        <w:t xml:space="preserve">• </w:t>
+      </w:r>
+      <w:r>
+        <w:rPr>
+          <w:rFonts w:ascii="Arial" w:eastAsia="Cambria" w:hAnsi="Arial" w:cs="Arial"/>
+          <w:color w:val="000000"/>
+          <w:sz w:val="21"/>
+          <w:szCs w:val="21"/>
+          <w:highlight w:val="white"/>
+        </w:rPr>
+        <w:t>MySQL</w:t>
+      </w:r>
+      <w:r>
+        <w:rPr>
+          <w:rFonts w:ascii="Arial" w:eastAsia="Cambria" w:hAnsi="Arial" w:cs="Arial"/>
+          <w:color w:val="000000"/>
+          <w:sz w:val="21"/>
+          <w:szCs w:val="21"/>
+          <w:highlight w:val="white"/>
+        </w:rPr>
+        <w:t xml:space="preserve"> </w:t>
+      </w:r>
+      <w:r>
+        <w:rPr>
+          <w:rFonts w:ascii="Gautami" w:hAnsi="Gautami" w:cs="Gautami"/>
+          <w:sz w:val="22"/>
+          <w:szCs w:val="22"/>
+        </w:rPr>
+        <w:t>​</w:t>
+      </w:r>
+      <w:r>
+        <w:rPr>
+          <w:rFonts w:ascii="Roboto" w:hAnsi="Roboto"/>
+          <w:color w:val="212121"/>
+          <w:sz w:val="22"/>
+          <w:szCs w:val="22"/>
+        </w:rPr>
+        <w:t xml:space="preserve">• </w:t>
+      </w:r>
+      <w:r>
+        <w:rPr>
+          <w:rFonts w:ascii="Arial" w:eastAsia="Cambria" w:hAnsi="Arial" w:cs="Arial"/>
+          <w:color w:val="000000"/>
+          <w:sz w:val="21"/>
+          <w:szCs w:val="21"/>
+          <w:highlight w:val="white"/>
+        </w:rPr>
+        <w:t>Git</w:t>
+      </w:r>
+      <w:r>
+        <w:rPr>
+          <w:rFonts w:ascii="Arial" w:eastAsia="Cambria" w:hAnsi="Arial" w:cs="Arial"/>
+          <w:color w:val="000000"/>
+          <w:sz w:val="21"/>
+          <w:szCs w:val="21"/>
+          <w:highlight w:val="white"/>
+        </w:rPr>
+        <w:t xml:space="preserve"> </w:t>
+      </w:r>
+      <w:r>
+        <w:rPr>
+          <w:rFonts w:ascii="Gautami" w:hAnsi="Gautami" w:cs="Gautami"/>
+          <w:sz w:val="22"/>
+          <w:szCs w:val="22"/>
+        </w:rPr>
+        <w:t>​</w:t>
+      </w:r>
+      <w:r>
+        <w:rPr>
+          <w:rFonts w:ascii="Roboto" w:hAnsi="Roboto"/>
+          <w:color w:val="212121"/>
+          <w:sz w:val="22"/>
+          <w:szCs w:val="22"/>
+        </w:rPr>
+        <w:t xml:space="preserve">• </w:t>
+      </w:r>
+      <w:r>
+        <w:rPr>
+          <w:rFonts w:ascii="Arial" w:eastAsia="Cambria" w:hAnsi="Arial" w:cs="Arial"/>
+          <w:color w:val="000000"/>
+          <w:sz w:val="21"/>
+          <w:szCs w:val="21"/>
+          <w:highlight w:val="white"/>
+        </w:rPr>
+        <w:t>Firebase</w:t>
+      </w:r>
+      <w:r>
+        <w:rPr>
+          <w:rFonts w:ascii="Arial" w:eastAsia="Cambria" w:hAnsi="Arial" w:cs="Arial"/>
+          <w:color w:val="000000"/>
+          <w:sz w:val="21"/>
+          <w:szCs w:val="21"/>
+          <w:highlight w:val="white"/>
+        </w:rPr>
+        <w:t xml:space="preserve"> </w:t>
+      </w:r>
+      <w:r>
+        <w:rPr>
+          <w:rFonts w:ascii="Gautami" w:hAnsi="Gautami" w:cs="Gautami"/>
+          <w:sz w:val="22"/>
+          <w:szCs w:val="22"/>
+        </w:rPr>
+        <w:t>​</w:t>
+      </w:r>
+      <w:r>
+        <w:rPr>
+          <w:rFonts w:ascii="Roboto" w:hAnsi="Roboto"/>
+          <w:color w:val="212121"/>
+          <w:sz w:val="22"/>
+          <w:szCs w:val="22"/>
+        </w:rPr>
+        <w:t xml:space="preserve">• </w:t>
+      </w:r>
+      <w:r>
+        <w:rPr>
+          <w:rFonts w:ascii="Arial" w:eastAsia="Cambria" w:hAnsi="Arial" w:cs="Arial"/>
+          <w:color w:val="000000"/>
+          <w:sz w:val="21"/>
+          <w:szCs w:val="21"/>
+          <w:highlight w:val="white"/>
+        </w:rPr>
+        <w:t>CLI</w:t>
+      </w:r>
+      <w:r>
+        <w:rPr>
+          <w:rFonts w:ascii="Arial" w:eastAsia="Cambria" w:hAnsi="Arial" w:cs="Arial"/>
+          <w:color w:val="000000"/>
+          <w:sz w:val="21"/>
+          <w:szCs w:val="21"/>
+          <w:highlight w:val="white"/>
+        </w:rPr>
+        <w:t xml:space="preserve"> </w:t>
+      </w:r>
+      <w:r>
+        <w:rPr>
+          <w:rFonts w:ascii="Gautami" w:hAnsi="Gautami" w:cs="Gautami"/>
+          <w:sz w:val="22"/>
+          <w:szCs w:val="22"/>
+        </w:rPr>
+        <w:t>​</w:t>
+      </w:r>
+      <w:r>
+        <w:rPr>
+          <w:rFonts w:ascii="Roboto" w:hAnsi="Roboto"/>
+          <w:color w:val="212121"/>
+          <w:sz w:val="22"/>
+          <w:szCs w:val="22"/>
+        </w:rPr>
+        <w:t xml:space="preserve">• Node.js •  MongoDB • WordPress • Adobe Creative Suite: </w:t>
+      </w:r>
+      <w:r>
+        <w:rPr>
+          <w:rFonts w:ascii="Roboto" w:hAnsi="Roboto"/>
+          <w:color w:val="212121"/>
+          <w:sz w:val="22"/>
+          <w:szCs w:val="22"/>
+        </w:rPr>
+        <w:t>XD</w:t>
+      </w:r>
+      <w:r>
+        <w:rPr>
+          <w:rFonts w:ascii="Arial" w:eastAsia="Cambria" w:hAnsi="Arial" w:cs="Arial"/>
+          <w:color w:val="000000"/>
+          <w:sz w:val="21"/>
+          <w:szCs w:val="21"/>
+        </w:rPr>
+        <w:t xml:space="preserve"> </w:t>
+      </w:r>
+      <w:r>
+        <w:rPr>
+          <w:rFonts w:ascii="Gautami" w:hAnsi="Gautami" w:cs="Gautami"/>
+          <w:sz w:val="22"/>
+          <w:szCs w:val="22"/>
+        </w:rPr>
+        <w:t>​</w:t>
+      </w:r>
+      <w:r>
+        <w:rPr>
+          <w:rFonts w:ascii="Roboto" w:hAnsi="Roboto"/>
+          <w:color w:val="212121"/>
+          <w:sz w:val="22"/>
+          <w:szCs w:val="22"/>
+        </w:rPr>
+        <w:t>•</w:t>
+      </w:r>
+      <w:r>
+        <w:rPr>
+          <w:rFonts w:ascii="Arial" w:eastAsia="Cambria" w:hAnsi="Arial" w:cs="Arial"/>
+          <w:color w:val="000000"/>
+          <w:sz w:val="21"/>
+          <w:szCs w:val="21"/>
+          <w:highlight w:val="white"/>
+        </w:rPr>
+        <w:t xml:space="preserve"> </w:t>
+      </w:r>
+      <w:r>
+        <w:rPr>
+          <w:rFonts w:ascii="Arial" w:eastAsia="Cambria" w:hAnsi="Arial" w:cs="Arial"/>
+          <w:color w:val="000000"/>
+          <w:sz w:val="21"/>
+          <w:szCs w:val="21"/>
+          <w:highlight w:val="white"/>
+        </w:rPr>
+        <w:t>Photoshop</w:t>
+      </w:r>
+      <w:r>
+        <w:rPr>
+          <w:rFonts w:ascii="Arial" w:eastAsia="Cambria" w:hAnsi="Arial" w:cs="Arial"/>
+          <w:color w:val="000000"/>
+          <w:sz w:val="21"/>
+          <w:szCs w:val="21"/>
+          <w:highlight w:val="white"/>
+        </w:rPr>
+        <w:t xml:space="preserve"> </w:t>
+      </w:r>
+      <w:r>
+        <w:rPr>
+          <w:rFonts w:ascii="Gautami" w:hAnsi="Gautami" w:cs="Gautami"/>
+          <w:sz w:val="22"/>
+          <w:szCs w:val="22"/>
+        </w:rPr>
+        <w:t>​</w:t>
+      </w:r>
+      <w:r>
+        <w:rPr>
+          <w:rFonts w:ascii="Roboto" w:hAnsi="Roboto"/>
+          <w:color w:val="212121"/>
+          <w:sz w:val="22"/>
+          <w:szCs w:val="22"/>
+        </w:rPr>
+        <w:t>•</w:t>
+      </w:r>
+      <w:r>
+        <w:rPr>
+          <w:rFonts w:ascii="Arial" w:eastAsia="Cambria" w:hAnsi="Arial" w:cs="Arial"/>
+          <w:color w:val="000000"/>
+          <w:sz w:val="21"/>
+          <w:szCs w:val="21"/>
+          <w:highlight w:val="white"/>
+        </w:rPr>
+        <w:t xml:space="preserve"> Illustrato</w:t>
+      </w:r>
+      <w:r>
+        <w:rPr>
+          <w:rFonts w:ascii="Arial" w:eastAsia="Cambria" w:hAnsi="Arial" w:cs="Arial"/>
+          <w:color w:val="000000"/>
+          <w:sz w:val="21"/>
+          <w:szCs w:val="21"/>
+          <w:highlight w:val="white"/>
+        </w:rPr>
+        <w:t xml:space="preserve">r </w:t>
+      </w:r>
+      <w:r>
+        <w:rPr>
+          <w:rFonts w:ascii="Gautami" w:hAnsi="Gautami" w:cs="Gautami"/>
+          <w:sz w:val="22"/>
+          <w:szCs w:val="22"/>
+        </w:rPr>
+        <w:t>​</w:t>
+      </w:r>
+      <w:r>
+        <w:rPr>
+          <w:rFonts w:ascii="Roboto" w:hAnsi="Roboto"/>
+          <w:color w:val="212121"/>
+          <w:sz w:val="22"/>
+          <w:szCs w:val="22"/>
+        </w:rPr>
+        <w:t>•</w:t>
+      </w:r>
+      <w:r>
+        <w:rPr>
+          <w:rFonts w:ascii="Arial" w:eastAsia="Cambria" w:hAnsi="Arial" w:cs="Arial"/>
+          <w:color w:val="000000"/>
+          <w:sz w:val="21"/>
+          <w:szCs w:val="21"/>
+          <w:highlight w:val="white"/>
+        </w:rPr>
+        <w:t xml:space="preserve"> InDesign</w:t>
+      </w:r>
+      <w:r>
+        <w:rPr>
+          <w:rFonts w:ascii="Arial" w:eastAsia="Cambria" w:hAnsi="Arial" w:cs="Arial"/>
+          <w:color w:val="000000"/>
+          <w:sz w:val="21"/>
+          <w:szCs w:val="21"/>
+        </w:rPr>
+        <w:t xml:space="preserve"> </w:t>
+      </w:r>
+      <w:r>
+        <w:rPr>
+          <w:rFonts w:ascii="Gautami" w:hAnsi="Gautami" w:cs="Gautami"/>
+          <w:sz w:val="22"/>
+          <w:szCs w:val="22"/>
+        </w:rPr>
+        <w:t>​</w:t>
+      </w:r>
+      <w:r>
+        <w:rPr>
+          <w:rFonts w:ascii="Roboto" w:hAnsi="Roboto"/>
+          <w:color w:val="212121"/>
+          <w:sz w:val="22"/>
+          <w:szCs w:val="22"/>
+        </w:rPr>
+        <w:t>• Premiere Pro</w:t>
+      </w:r>
     </w:p>
     <w:p>
       <w:pPr>
@@ -386,9 +962,7 @@
         <w:rPr>
           <w:rFonts w:ascii="Arial" w:eastAsia="Cambria" w:hAnsi="Arial" w:cs="Arial"/>
           <w:b/>
-          <w:color w:val="002060"/>
-          <w:sz w:val="22"/>
-          <w:szCs w:val="22"/>
+          <w:color w:val="000000"/>
           <w:u w:val="single"/>
         </w:rPr>
       </w:pPr>
@@ -397,8 +971,6 @@
           <w:rFonts w:ascii="Arial" w:eastAsia="Cambria" w:hAnsi="Arial" w:cs="Arial"/>
           <w:b/>
           <w:color w:val="000000"/>
-          <w:sz w:val="22"/>
-          <w:szCs w:val="22"/>
           <w:u w:val="single"/>
         </w:rPr>
         <w:t>Projects</w:t>
@@ -415,23 +987,34 @@
       <w:r>
         <w:rPr>
           <w:rFonts w:ascii="Arial" w:eastAsia="Cambria" w:hAnsi="Arial" w:cs="Arial"/>
-          <w:b/>
-          <w:color w:val="000000"/>
-          <w:sz w:val="21"/>
-          <w:szCs w:val="21"/>
-          <w:highlight w:val="white"/>
-        </w:rPr>
-        <w:t>Date Night</w:t>
-      </w:r>
-      <w:r>
-        <w:rPr>
-          <w:rFonts w:ascii="Arial" w:eastAsia="Cambria" w:hAnsi="Arial" w:cs="Arial"/>
-          <w:color w:val="000000"/>
-          <w:sz w:val="21"/>
-          <w:szCs w:val="21"/>
-          <w:highlight w:val="white"/>
-        </w:rPr>
-        <w:t xml:space="preserve"> | </w:t>
+          <w:bCs/>
+          <w:color w:val="000000"/>
+          <w:sz w:val="21"/>
+          <w:szCs w:val="21"/>
+          <w:highlight w:val="white"/>
+        </w:rPr>
+        <w:t>Sandy’s Pet Hotel</w:t>
+      </w:r>
+      <w:r>
+        <w:rPr>
+          <w:rFonts w:ascii="Arial" w:eastAsia="Cambria" w:hAnsi="Arial" w:cs="Arial"/>
+          <w:b/>
+          <w:color w:val="000000"/>
+          <w:sz w:val="21"/>
+          <w:szCs w:val="21"/>
+          <w:highlight w:val="white"/>
+        </w:rPr>
+        <w:t xml:space="preserve"> </w:t>
+      </w:r>
+      <w:r>
+        <w:rPr>
+          <w:rFonts w:ascii="Arial" w:eastAsia="Cambria" w:hAnsi="Arial" w:cs="Arial"/>
+          <w:color w:val="000000"/>
+          <w:sz w:val="21"/>
+          <w:szCs w:val="21"/>
+          <w:highlight w:val="white"/>
+        </w:rPr>
+        <w:t xml:space="preserve">| </w:t>
       </w:r>
       <w:hyperlink r:id="rId12" w:history="1">
         <w:r>
@@ -442,16 +1025,10 @@
             <w:szCs w:val="21"/>
             <w:highlight w:val="white"/>
           </w:rPr>
-          <w:t>Git Hub Repository</w:t>
+          <w:t>Code</w:t>
         </w:r>
       </w:hyperlink>
       <w:r>
-        <w:rPr>
-          <w:rFonts w:ascii="Arial" w:eastAsia="Cambria" w:hAnsi="Arial" w:cs="Arial"/>
-          <w:color w:val="000000"/>
-          <w:sz w:val="21"/>
-          <w:szCs w:val="21"/>
-        </w:rPr>
         <w:t xml:space="preserve"> </w:t>
       </w:r>
       <w:r>
@@ -478,7 +1055,7 @@
       <w:pPr>
         <w:numPr>
           <w:ilvl w:val="0"/>
-          <w:numId w:val="1"/>
+          <w:numId w:val="3"/>
         </w:numPr>
         <w:pBdr>
           <w:top w:val="nil"/>
@@ -503,54 +1080,24 @@
           <w:szCs w:val="21"/>
           <w:highlight w:val="white"/>
         </w:rPr>
-        <w:t xml:space="preserve">An interactive planner </w:t>
-      </w:r>
-      <w:r>
-        <w:rPr>
-          <w:rFonts w:ascii="Arial" w:eastAsia="Cambria" w:hAnsi="Arial" w:cs="Arial"/>
-          <w:color w:val="000000"/>
-          <w:sz w:val="21"/>
-          <w:szCs w:val="21"/>
-          <w:highlight w:val="white"/>
-        </w:rPr>
-        <w:t xml:space="preserve">which </w:t>
-      </w:r>
-      <w:r>
-        <w:rPr>
-          <w:rFonts w:ascii="Arial" w:eastAsia="Cambria" w:hAnsi="Arial" w:cs="Arial"/>
-          <w:color w:val="000000"/>
-          <w:sz w:val="21"/>
-          <w:szCs w:val="21"/>
-          <w:highlight w:val="white"/>
-        </w:rPr>
-        <w:t xml:space="preserve">takes inputs from </w:t>
-      </w:r>
-      <w:r>
-        <w:rPr>
-          <w:rFonts w:ascii="Arial" w:eastAsia="Cambria" w:hAnsi="Arial" w:cs="Arial"/>
-          <w:color w:val="000000"/>
-          <w:sz w:val="21"/>
-          <w:szCs w:val="21"/>
-          <w:highlight w:val="white"/>
-        </w:rPr>
-        <w:t xml:space="preserve">the </w:t>
-      </w:r>
-      <w:r>
-        <w:rPr>
-          <w:rFonts w:ascii="Arial" w:eastAsia="Cambria" w:hAnsi="Arial" w:cs="Arial"/>
-          <w:color w:val="000000"/>
-          <w:sz w:val="21"/>
-          <w:szCs w:val="21"/>
-          <w:highlight w:val="white"/>
-        </w:rPr>
-        <w:t>user and displays chosen cuisine, bar, and activity</w:t>
+        <w:t>A</w:t>
+      </w:r>
+      <w:r>
+        <w:rPr>
+          <w:rFonts w:ascii="Arial" w:eastAsia="Cambria" w:hAnsi="Arial" w:cs="Arial"/>
+          <w:color w:val="000000"/>
+          <w:sz w:val="21"/>
+          <w:szCs w:val="21"/>
+          <w:highlight w:val="white"/>
+        </w:rPr>
+        <w:t xml:space="preserve"> collaborative full stack application for pet parents to book a reservation for their pet.</w:t>
       </w:r>
     </w:p>
     <w:p>
       <w:pPr>
         <w:numPr>
           <w:ilvl w:val="0"/>
-          <w:numId w:val="1"/>
+          <w:numId w:val="3"/>
         </w:numPr>
         <w:pBdr>
           <w:top w:val="nil"/>
@@ -575,27 +1122,67 @@
           <w:szCs w:val="21"/>
           <w:highlight w:val="white"/>
         </w:rPr>
-        <w:t>Performed as Front-End developer</w:t>
-      </w:r>
-      <w:r>
-        <w:rPr>
-          <w:rFonts w:ascii="Arial" w:eastAsia="Cambria" w:hAnsi="Arial" w:cs="Arial"/>
-          <w:color w:val="000000"/>
-          <w:sz w:val="21"/>
-          <w:szCs w:val="21"/>
-          <w:highlight w:val="white"/>
-        </w:rPr>
-        <w:t>. B</w:t>
-      </w:r>
-      <w:r>
-        <w:rPr>
-          <w:rFonts w:ascii="Arial" w:eastAsia="Cambria" w:hAnsi="Arial" w:cs="Arial"/>
-          <w:color w:val="000000"/>
-          <w:sz w:val="21"/>
-          <w:szCs w:val="21"/>
-          <w:highlight w:val="white"/>
-        </w:rPr>
-        <w:t>uilt layout</w:t>
+        <w:t>Designed logo</w:t>
+      </w:r>
+      <w:r>
+        <w:rPr>
+          <w:rFonts w:ascii="Arial" w:eastAsia="Cambria" w:hAnsi="Arial" w:cs="Arial"/>
+          <w:color w:val="000000"/>
+          <w:sz w:val="21"/>
+          <w:szCs w:val="21"/>
+          <w:highlight w:val="white"/>
+        </w:rPr>
+        <w:t xml:space="preserve"> and </w:t>
+      </w:r>
+      <w:r>
+        <w:rPr>
+          <w:rFonts w:ascii="Arial" w:eastAsia="Cambria" w:hAnsi="Arial" w:cs="Arial"/>
+          <w:color w:val="000000"/>
+          <w:sz w:val="21"/>
+          <w:szCs w:val="21"/>
+          <w:highlight w:val="white"/>
+        </w:rPr>
+        <w:t xml:space="preserve">collaborated with </w:t>
+      </w:r>
+      <w:r>
+        <w:rPr>
+          <w:rFonts w:ascii="Arial" w:eastAsia="Cambria" w:hAnsi="Arial" w:cs="Arial"/>
+          <w:color w:val="000000"/>
+          <w:sz w:val="21"/>
+          <w:szCs w:val="21"/>
+          <w:highlight w:val="white"/>
+        </w:rPr>
+        <w:t>UI/UX</w:t>
+      </w:r>
+      <w:r>
+        <w:rPr>
+          <w:rFonts w:ascii="Arial" w:eastAsia="Cambria" w:hAnsi="Arial" w:cs="Arial"/>
+          <w:color w:val="000000"/>
+          <w:sz w:val="21"/>
+          <w:szCs w:val="21"/>
+          <w:highlight w:val="white"/>
+        </w:rPr>
+        <w:t xml:space="preserve"> design</w:t>
+      </w:r>
+      <w:r>
+        <w:rPr>
+          <w:rFonts w:ascii="Arial" w:eastAsia="Cambria" w:hAnsi="Arial" w:cs="Arial"/>
+          <w:color w:val="000000"/>
+          <w:sz w:val="21"/>
+          <w:szCs w:val="21"/>
+          <w:highlight w:val="white"/>
+        </w:rPr>
+        <w:t xml:space="preserve">, implemented Google Maps </w:t>
+      </w:r>
+      <w:r>
+        <w:rPr>
+          <w:rFonts w:ascii="Arial" w:eastAsia="Cambria" w:hAnsi="Arial" w:cs="Arial"/>
+          <w:color w:val="000000"/>
+          <w:sz w:val="21"/>
+          <w:szCs w:val="21"/>
+          <w:highlight w:val="white"/>
+        </w:rPr>
+        <w:t>API</w:t>
       </w:r>
       <w:r>
         <w:rPr>
@@ -615,24 +1202,64 @@
           <w:szCs w:val="21"/>
           <w:highlight w:val="white"/>
         </w:rPr>
-        <w:t>created logo</w:t>
-      </w:r>
-      <w:r>
-        <w:rPr>
-          <w:rFonts w:ascii="Arial" w:eastAsia="Cambria" w:hAnsi="Arial" w:cs="Arial"/>
-          <w:color w:val="000000"/>
-          <w:sz w:val="21"/>
-          <w:szCs w:val="21"/>
-          <w:highlight w:val="white"/>
-        </w:rPr>
-        <w:t>, implemented weather API</w:t>
+        <w:t xml:space="preserve">created </w:t>
+      </w:r>
+      <w:r>
+        <w:rPr>
+          <w:rFonts w:ascii="Arial" w:eastAsia="Cambria" w:hAnsi="Arial" w:cs="Arial"/>
+          <w:color w:val="000000"/>
+          <w:sz w:val="21"/>
+          <w:szCs w:val="21"/>
+          <w:highlight w:val="white"/>
+        </w:rPr>
+        <w:t xml:space="preserve">functional </w:t>
+      </w:r>
+      <w:r>
+        <w:rPr>
+          <w:rFonts w:ascii="Arial" w:eastAsia="Cambria" w:hAnsi="Arial" w:cs="Arial"/>
+          <w:color w:val="000000"/>
+          <w:sz w:val="21"/>
+          <w:szCs w:val="21"/>
+          <w:highlight w:val="white"/>
+        </w:rPr>
+        <w:t>booking management system</w:t>
+      </w:r>
+      <w:r>
+        <w:rPr>
+          <w:rFonts w:ascii="Arial" w:eastAsia="Cambria" w:hAnsi="Arial" w:cs="Arial"/>
+          <w:color w:val="000000"/>
+          <w:sz w:val="21"/>
+          <w:szCs w:val="21"/>
+          <w:highlight w:val="white"/>
+        </w:rPr>
+        <w:t xml:space="preserve"> and</w:t>
+      </w:r>
+      <w:r>
+        <w:rPr>
+          <w:rFonts w:ascii="Arial" w:eastAsia="Cambria" w:hAnsi="Arial" w:cs="Arial"/>
+          <w:color w:val="000000"/>
+          <w:sz w:val="21"/>
+          <w:szCs w:val="21"/>
+          <w:highlight w:val="white"/>
+        </w:rPr>
+        <w:t xml:space="preserve"> </w:t>
+      </w:r>
+      <w:r>
+        <w:rPr>
+          <w:rFonts w:ascii="Arial" w:eastAsia="Cambria" w:hAnsi="Arial" w:cs="Arial"/>
+          <w:color w:val="000000"/>
+          <w:sz w:val="21"/>
+          <w:szCs w:val="21"/>
+          <w:highlight w:val="white"/>
+        </w:rPr>
+        <w:t>functional PayPal component with sandbox.</w:t>
       </w:r>
     </w:p>
     <w:p>
       <w:pPr>
         <w:numPr>
           <w:ilvl w:val="0"/>
-          <w:numId w:val="1"/>
+          <w:numId w:val="3"/>
         </w:numPr>
         <w:pBdr>
           <w:top w:val="nil"/>
@@ -657,84 +1284,119 @@
           <w:szCs w:val="21"/>
           <w:highlight w:val="white"/>
         </w:rPr>
-        <w:t xml:space="preserve">Used HTML, CSS, Materialize, JavaScript, APIs, </w:t>
-      </w:r>
-      <w:r>
-        <w:rPr>
-          <w:rFonts w:ascii="Arial" w:eastAsia="Cambria" w:hAnsi="Arial" w:cs="Arial"/>
-          <w:color w:val="000000"/>
-          <w:sz w:val="21"/>
-          <w:szCs w:val="21"/>
-          <w:highlight w:val="white"/>
-        </w:rPr>
-        <w:t xml:space="preserve">and </w:t>
-      </w:r>
-      <w:r>
-        <w:rPr>
-          <w:rFonts w:ascii="Arial" w:eastAsia="Cambria" w:hAnsi="Arial" w:cs="Arial"/>
-          <w:color w:val="000000"/>
-          <w:sz w:val="21"/>
-          <w:szCs w:val="21"/>
-          <w:highlight w:val="white"/>
-        </w:rPr>
-        <w:t>Firebase</w:t>
+        <w:t xml:space="preserve">Built with </w:t>
+      </w:r>
+      <w:r>
+        <w:rPr>
+          <w:rFonts w:ascii="Arial" w:eastAsia="Cambria" w:hAnsi="Arial" w:cs="Arial"/>
+          <w:color w:val="000000"/>
+          <w:sz w:val="21"/>
+          <w:szCs w:val="21"/>
+          <w:highlight w:val="white"/>
+        </w:rPr>
+        <w:t xml:space="preserve">React, </w:t>
+      </w:r>
+      <w:r>
+        <w:rPr>
+          <w:rFonts w:ascii="Arial" w:eastAsia="Cambria" w:hAnsi="Arial" w:cs="Arial"/>
+          <w:color w:val="000000"/>
+          <w:sz w:val="21"/>
+          <w:szCs w:val="21"/>
+          <w:highlight w:val="white"/>
+        </w:rPr>
+        <w:t xml:space="preserve">HTML, CSS, </w:t>
+      </w:r>
+      <w:r>
+        <w:rPr>
+          <w:rFonts w:ascii="Arial" w:eastAsia="Cambria" w:hAnsi="Arial" w:cs="Arial"/>
+          <w:color w:val="000000"/>
+          <w:sz w:val="21"/>
+          <w:szCs w:val="21"/>
+          <w:highlight w:val="white"/>
+        </w:rPr>
+        <w:t xml:space="preserve">Bootstrap, </w:t>
+      </w:r>
+      <w:r>
+        <w:rPr>
+          <w:rFonts w:ascii="Arial" w:eastAsia="Cambria" w:hAnsi="Arial" w:cs="Arial"/>
+          <w:color w:val="000000"/>
+          <w:sz w:val="21"/>
+          <w:szCs w:val="21"/>
+          <w:highlight w:val="white"/>
+        </w:rPr>
+        <w:t xml:space="preserve">JavaScript, </w:t>
+      </w:r>
+      <w:r>
+        <w:rPr>
+          <w:rFonts w:ascii="Arial" w:eastAsia="Cambria" w:hAnsi="Arial" w:cs="Arial"/>
+          <w:color w:val="000000"/>
+          <w:sz w:val="21"/>
+          <w:szCs w:val="21"/>
+          <w:highlight w:val="white"/>
+        </w:rPr>
+        <w:t xml:space="preserve">Node.js, </w:t>
+      </w:r>
+      <w:r>
+        <w:rPr>
+          <w:rFonts w:ascii="Arial" w:eastAsia="Cambria" w:hAnsi="Arial" w:cs="Arial"/>
+          <w:color w:val="000000"/>
+          <w:sz w:val="21"/>
+          <w:szCs w:val="21"/>
+          <w:highlight w:val="white"/>
+        </w:rPr>
+        <w:t xml:space="preserve">MongoDB, </w:t>
+      </w:r>
+      <w:r>
+        <w:rPr>
+          <w:rFonts w:ascii="Arial" w:eastAsia="Cambria" w:hAnsi="Arial" w:cs="Arial"/>
+          <w:color w:val="000000"/>
+          <w:sz w:val="21"/>
+          <w:szCs w:val="21"/>
+          <w:highlight w:val="white"/>
+        </w:rPr>
+        <w:t>and Photoshop.</w:t>
       </w:r>
     </w:p>
     <w:p>
       <w:pPr>
-        <w:ind w:left="360"/>
-        <w:rPr>
-          <w:rFonts w:ascii="Arial" w:eastAsia="Cambria" w:hAnsi="Arial" w:cs="Arial"/>
-          <w:sz w:val="21"/>
-          <w:szCs w:val="21"/>
+        <w:rPr>
+          <w:rFonts w:ascii="Arial" w:eastAsia="Cambria" w:hAnsi="Arial" w:cs="Arial"/>
+          <w:b/>
+          <w:color w:val="002060"/>
+          <w:sz w:val="22"/>
+          <w:szCs w:val="22"/>
+          <w:u w:val="single"/>
         </w:rPr>
       </w:pPr>
     </w:p>
     <w:p>
-      <w:r>
-        <w:rPr>
-          <w:rFonts w:ascii="Arial" w:eastAsia="Cambria" w:hAnsi="Arial" w:cs="Arial"/>
-          <w:b/>
-          <w:color w:val="000000"/>
-          <w:sz w:val="21"/>
-          <w:szCs w:val="21"/>
-          <w:highlight w:val="white"/>
-        </w:rPr>
-        <w:t>Gif-</w:t>
-      </w:r>
-      <w:proofErr w:type="spellStart"/>
-      <w:r>
-        <w:rPr>
-          <w:rFonts w:ascii="Arial" w:eastAsia="Cambria" w:hAnsi="Arial" w:cs="Arial"/>
-          <w:b/>
-          <w:color w:val="000000"/>
-          <w:sz w:val="21"/>
-          <w:szCs w:val="21"/>
-          <w:highlight w:val="white"/>
-        </w:rPr>
-        <w:t>Tastic</w:t>
-      </w:r>
-      <w:proofErr w:type="spellEnd"/>
-      <w:r>
-        <w:rPr>
-          <w:rFonts w:ascii="Arial" w:eastAsia="Cambria" w:hAnsi="Arial" w:cs="Arial"/>
-          <w:b/>
-          <w:color w:val="000000"/>
-          <w:sz w:val="21"/>
-          <w:szCs w:val="21"/>
-          <w:highlight w:val="white"/>
-        </w:rPr>
-        <w:t xml:space="preserve"> </w:t>
-      </w:r>
-      <w:r>
-        <w:rPr>
-          <w:rFonts w:ascii="Arial" w:eastAsia="Cambria" w:hAnsi="Arial" w:cs="Arial"/>
-          <w:color w:val="000000"/>
-          <w:sz w:val="21"/>
-          <w:szCs w:val="21"/>
-          <w:highlight w:val="white"/>
-        </w:rPr>
-        <w:t xml:space="preserve">| </w:t>
+      <w:pPr>
+        <w:rPr>
+          <w:rFonts w:ascii="Arial" w:eastAsia="Cambria" w:hAnsi="Arial" w:cs="Arial"/>
+          <w:sz w:val="21"/>
+          <w:szCs w:val="21"/>
+        </w:rPr>
+      </w:pPr>
+      <w:r>
+        <w:rPr>
+          <w:rFonts w:ascii="Arial" w:eastAsia="Cambria" w:hAnsi="Arial" w:cs="Arial"/>
+          <w:bCs/>
+          <w:color w:val="000000"/>
+          <w:sz w:val="21"/>
+          <w:szCs w:val="21"/>
+          <w:highlight w:val="white"/>
+        </w:rPr>
+        <w:t>Date Night</w:t>
+      </w:r>
+      <w:r>
+        <w:rPr>
+          <w:rFonts w:ascii="Arial" w:eastAsia="Cambria" w:hAnsi="Arial" w:cs="Arial"/>
+          <w:color w:val="000000"/>
+          <w:sz w:val="21"/>
+          <w:szCs w:val="21"/>
+          <w:highlight w:val="white"/>
+        </w:rPr>
+        <w:t xml:space="preserve"> | </w:t>
       </w:r>
       <w:hyperlink r:id="rId14" w:history="1">
         <w:r>
@@ -743,8 +1405,9 @@
             <w:rFonts w:ascii="Arial" w:eastAsia="Cambria" w:hAnsi="Arial" w:cs="Arial"/>
             <w:sz w:val="21"/>
             <w:szCs w:val="21"/>
+            <w:highlight w:val="white"/>
           </w:rPr>
-          <w:t>Git Hub Repository</w:t>
+          <w:t>Code</w:t>
         </w:r>
       </w:hyperlink>
       <w:r>
@@ -780,7 +1443,7 @@
       <w:pPr>
         <w:numPr>
           <w:ilvl w:val="0"/>
-          <w:numId w:val="3"/>
+          <w:numId w:val="1"/>
         </w:numPr>
         <w:pBdr>
           <w:top w:val="nil"/>
@@ -805,56 +1468,102 @@
           <w:szCs w:val="21"/>
           <w:highlight w:val="white"/>
         </w:rPr>
-        <w:t xml:space="preserve">Dynamic webpage </w:t>
-      </w:r>
-      <w:r>
-        <w:rPr>
-          <w:rFonts w:ascii="Arial" w:eastAsia="Cambria" w:hAnsi="Arial" w:cs="Arial"/>
-          <w:color w:val="000000"/>
-          <w:sz w:val="21"/>
-          <w:szCs w:val="21"/>
-          <w:highlight w:val="white"/>
-        </w:rPr>
-        <w:t>which makes</w:t>
-      </w:r>
-      <w:r>
-        <w:rPr>
-          <w:rFonts w:ascii="Arial" w:eastAsia="Cambria" w:hAnsi="Arial" w:cs="Arial"/>
-          <w:color w:val="000000"/>
-          <w:sz w:val="21"/>
-          <w:szCs w:val="21"/>
-          <w:highlight w:val="white"/>
-        </w:rPr>
-        <w:t xml:space="preserve"> requests from </w:t>
-      </w:r>
-      <w:proofErr w:type="spellStart"/>
-      <w:r>
-        <w:rPr>
-          <w:rFonts w:ascii="Arial" w:eastAsia="Cambria" w:hAnsi="Arial" w:cs="Arial"/>
-          <w:color w:val="000000"/>
-          <w:sz w:val="21"/>
-          <w:szCs w:val="21"/>
-          <w:highlight w:val="white"/>
-        </w:rPr>
-        <w:t>Giphy</w:t>
-      </w:r>
-      <w:proofErr w:type="spellEnd"/>
-      <w:r>
-        <w:rPr>
-          <w:rFonts w:ascii="Arial" w:eastAsia="Cambria" w:hAnsi="Arial" w:cs="Arial"/>
-          <w:color w:val="000000"/>
-          <w:sz w:val="21"/>
-          <w:szCs w:val="21"/>
-          <w:highlight w:val="white"/>
-        </w:rPr>
-        <w:t xml:space="preserve"> API </w:t>
+        <w:t>A collaborative</w:t>
+      </w:r>
+      <w:r>
+        <w:rPr>
+          <w:rFonts w:ascii="Arial" w:eastAsia="Cambria" w:hAnsi="Arial" w:cs="Arial"/>
+          <w:color w:val="000000"/>
+          <w:sz w:val="21"/>
+          <w:szCs w:val="21"/>
+          <w:highlight w:val="white"/>
+        </w:rPr>
+        <w:t xml:space="preserve"> </w:t>
+      </w:r>
+      <w:r>
+        <w:rPr>
+          <w:rFonts w:ascii="Arial" w:eastAsia="Cambria" w:hAnsi="Arial" w:cs="Arial"/>
+          <w:color w:val="000000"/>
+          <w:sz w:val="21"/>
+          <w:szCs w:val="21"/>
+          <w:highlight w:val="white"/>
+        </w:rPr>
+        <w:t xml:space="preserve">application for users to plan their date. Users may choose cuisine, bar, and activity. </w:t>
       </w:r>
     </w:p>
     <w:p>
       <w:pPr>
+        <w:pBdr>
+          <w:top w:val="nil"/>
+          <w:left w:val="nil"/>
+          <w:bottom w:val="nil"/>
+          <w:right w:val="nil"/>
+          <w:between w:val="nil"/>
+        </w:pBdr>
+        <w:ind w:left="720"/>
+        <w:rPr>
+          <w:rFonts w:ascii="Arial" w:eastAsia="Cambria" w:hAnsi="Arial" w:cs="Arial"/>
+          <w:color w:val="000000"/>
+          <w:sz w:val="21"/>
+          <w:szCs w:val="21"/>
+          <w:highlight w:val="white"/>
+        </w:rPr>
+      </w:pPr>
+      <w:r>
+        <w:rPr>
+          <w:rFonts w:ascii="Arial" w:eastAsia="Cambria" w:hAnsi="Arial" w:cs="Arial"/>
+          <w:color w:val="000000"/>
+          <w:sz w:val="21"/>
+          <w:szCs w:val="21"/>
+          <w:highlight w:val="white"/>
+        </w:rPr>
+        <w:t>Th</w:t>
+      </w:r>
+      <w:r>
+        <w:rPr>
+          <w:rFonts w:ascii="Arial" w:eastAsia="Cambria" w:hAnsi="Arial" w:cs="Arial"/>
+          <w:color w:val="000000"/>
+          <w:sz w:val="21"/>
+          <w:szCs w:val="21"/>
+          <w:highlight w:val="white"/>
+        </w:rPr>
+        <w:t>is</w:t>
+      </w:r>
+      <w:r>
+        <w:rPr>
+          <w:rFonts w:ascii="Arial" w:eastAsia="Cambria" w:hAnsi="Arial" w:cs="Arial"/>
+          <w:color w:val="000000"/>
+          <w:sz w:val="21"/>
+          <w:szCs w:val="21"/>
+          <w:highlight w:val="white"/>
+        </w:rPr>
+        <w:t xml:space="preserve"> app prints out an </w:t>
+      </w:r>
+      <w:r>
+        <w:rPr>
+          <w:rFonts w:ascii="Arial" w:eastAsia="Cambria" w:hAnsi="Arial" w:cs="Arial"/>
+          <w:color w:val="000000"/>
+          <w:sz w:val="21"/>
+          <w:szCs w:val="21"/>
+        </w:rPr>
+        <w:t>itinerary</w:t>
+      </w:r>
+      <w:r>
+        <w:rPr>
+          <w:rFonts w:ascii="Arial" w:eastAsia="Cambria" w:hAnsi="Arial" w:cs="Arial"/>
+          <w:color w:val="000000"/>
+          <w:sz w:val="21"/>
+          <w:szCs w:val="21"/>
+          <w:highlight w:val="white"/>
+        </w:rPr>
+        <w:t xml:space="preserve"> for the night.</w:t>
+      </w:r>
+    </w:p>
+    <w:p>
+      <w:pPr>
         <w:numPr>
           <w:ilvl w:val="0"/>
-          <w:numId w:val="3"/>
+          <w:numId w:val="1"/>
         </w:numPr>
         <w:pBdr>
           <w:top w:val="nil"/>
@@ -879,14 +1588,54 @@
           <w:szCs w:val="21"/>
           <w:highlight w:val="white"/>
         </w:rPr>
-        <w:t>Performed as Front-End developer designed layout and JavaScript code</w:t>
+        <w:t xml:space="preserve">Took charge of UI/UX and logo design, </w:t>
+      </w:r>
+      <w:r>
+        <w:rPr>
+          <w:rFonts w:ascii="Arial" w:eastAsia="Cambria" w:hAnsi="Arial" w:cs="Arial"/>
+          <w:color w:val="000000"/>
+          <w:sz w:val="21"/>
+          <w:szCs w:val="21"/>
+          <w:highlight w:val="white"/>
+        </w:rPr>
+        <w:t>used</w:t>
+      </w:r>
+      <w:r>
+        <w:rPr>
+          <w:rFonts w:ascii="Arial" w:eastAsia="Cambria" w:hAnsi="Arial" w:cs="Arial"/>
+          <w:color w:val="000000"/>
+          <w:sz w:val="21"/>
+          <w:szCs w:val="21"/>
+          <w:highlight w:val="white"/>
+        </w:rPr>
+        <w:t xml:space="preserve"> the weather API, </w:t>
+      </w:r>
+      <w:r>
+        <w:rPr>
+          <w:rFonts w:ascii="Arial" w:eastAsia="Cambria" w:hAnsi="Arial" w:cs="Arial"/>
+          <w:color w:val="000000"/>
+          <w:sz w:val="21"/>
+          <w:szCs w:val="21"/>
+          <w:highlight w:val="white"/>
+        </w:rPr>
+        <w:t>and</w:t>
+      </w:r>
+      <w:r>
+        <w:rPr>
+          <w:rFonts w:ascii="Arial" w:eastAsia="Cambria" w:hAnsi="Arial" w:cs="Arial"/>
+          <w:color w:val="000000"/>
+          <w:sz w:val="21"/>
+          <w:szCs w:val="21"/>
+          <w:highlight w:val="white"/>
+        </w:rPr>
+        <w:t xml:space="preserve"> Materialize as CSS framework.</w:t>
       </w:r>
     </w:p>
     <w:p>
       <w:pPr>
         <w:numPr>
           <w:ilvl w:val="0"/>
-          <w:numId w:val="3"/>
+          <w:numId w:val="1"/>
         </w:numPr>
         <w:pBdr>
           <w:top w:val="nil"/>
@@ -911,90 +1660,133 @@
           <w:szCs w:val="21"/>
           <w:highlight w:val="white"/>
         </w:rPr>
-        <w:t xml:space="preserve">Used HTML, CSS, </w:t>
-      </w:r>
-      <w:r>
-        <w:rPr>
-          <w:rFonts w:ascii="Arial" w:eastAsia="Cambria" w:hAnsi="Arial" w:cs="Arial"/>
-          <w:color w:val="000000"/>
-          <w:sz w:val="21"/>
-          <w:szCs w:val="21"/>
-          <w:highlight w:val="white"/>
-        </w:rPr>
-        <w:t xml:space="preserve">Bootstrap, </w:t>
-      </w:r>
-      <w:r>
-        <w:rPr>
-          <w:rFonts w:ascii="Arial" w:eastAsia="Cambria" w:hAnsi="Arial" w:cs="Arial"/>
-          <w:color w:val="000000"/>
-          <w:sz w:val="21"/>
-          <w:szCs w:val="21"/>
-          <w:highlight w:val="white"/>
-        </w:rPr>
-        <w:t xml:space="preserve">JavaScript, jQuery, </w:t>
-      </w:r>
-      <w:r>
-        <w:rPr>
-          <w:rFonts w:ascii="Arial" w:eastAsia="Cambria" w:hAnsi="Arial" w:cs="Arial"/>
-          <w:color w:val="000000"/>
-          <w:sz w:val="21"/>
-          <w:szCs w:val="21"/>
-          <w:highlight w:val="white"/>
-        </w:rPr>
-        <w:t xml:space="preserve">and </w:t>
-      </w:r>
-      <w:proofErr w:type="spellStart"/>
-      <w:r>
-        <w:rPr>
-          <w:rFonts w:ascii="Arial" w:eastAsia="Cambria" w:hAnsi="Arial" w:cs="Arial"/>
-          <w:color w:val="000000"/>
-          <w:sz w:val="21"/>
-          <w:szCs w:val="21"/>
-          <w:highlight w:val="white"/>
-        </w:rPr>
-        <w:t>Giphy</w:t>
-      </w:r>
-      <w:proofErr w:type="spellEnd"/>
-      <w:r>
-        <w:rPr>
-          <w:rFonts w:ascii="Arial" w:eastAsia="Cambria" w:hAnsi="Arial" w:cs="Arial"/>
-          <w:color w:val="000000"/>
-          <w:sz w:val="21"/>
-          <w:szCs w:val="21"/>
-          <w:highlight w:val="white"/>
-        </w:rPr>
-        <w:t xml:space="preserve"> API</w:t>
+        <w:t>Built with</w:t>
+      </w:r>
+      <w:r>
+        <w:rPr>
+          <w:rFonts w:ascii="Arial" w:eastAsia="Cambria" w:hAnsi="Arial" w:cs="Arial"/>
+          <w:color w:val="000000"/>
+          <w:sz w:val="21"/>
+          <w:szCs w:val="21"/>
+          <w:highlight w:val="white"/>
+        </w:rPr>
+        <w:t xml:space="preserve"> HTML, CSS, Materialize, JavaScript, </w:t>
+      </w:r>
+      <w:r>
+        <w:rPr>
+          <w:rFonts w:ascii="Arial" w:eastAsia="Cambria" w:hAnsi="Arial" w:cs="Arial"/>
+          <w:color w:val="000000"/>
+          <w:sz w:val="21"/>
+          <w:szCs w:val="21"/>
+          <w:highlight w:val="white"/>
+        </w:rPr>
+        <w:t xml:space="preserve">Weather </w:t>
+      </w:r>
+      <w:r>
+        <w:rPr>
+          <w:rFonts w:ascii="Arial" w:eastAsia="Cambria" w:hAnsi="Arial" w:cs="Arial"/>
+          <w:color w:val="000000"/>
+          <w:sz w:val="21"/>
+          <w:szCs w:val="21"/>
+          <w:highlight w:val="white"/>
+        </w:rPr>
+        <w:t>API,</w:t>
+      </w:r>
+      <w:r>
+        <w:rPr>
+          <w:rFonts w:ascii="Arial" w:eastAsia="Cambria" w:hAnsi="Arial" w:cs="Arial"/>
+          <w:color w:val="000000"/>
+          <w:sz w:val="21"/>
+          <w:szCs w:val="21"/>
+          <w:highlight w:val="white"/>
+        </w:rPr>
+        <w:t xml:space="preserve"> </w:t>
+      </w:r>
+      <w:r>
+        <w:rPr>
+          <w:rFonts w:ascii="Arial" w:eastAsia="Cambria" w:hAnsi="Arial" w:cs="Arial"/>
+          <w:color w:val="000000"/>
+          <w:sz w:val="21"/>
+          <w:szCs w:val="21"/>
+          <w:highlight w:val="white"/>
+        </w:rPr>
+        <w:t>Firebase</w:t>
+      </w:r>
+      <w:r>
+        <w:rPr>
+          <w:rFonts w:ascii="Arial" w:eastAsia="Cambria" w:hAnsi="Arial" w:cs="Arial"/>
+          <w:color w:val="000000"/>
+          <w:sz w:val="21"/>
+          <w:szCs w:val="21"/>
+          <w:highlight w:val="white"/>
+        </w:rPr>
+        <w:t>, and Photoshop</w:t>
+      </w:r>
+      <w:r>
+        <w:rPr>
+          <w:rFonts w:ascii="Arial" w:eastAsia="Cambria" w:hAnsi="Arial" w:cs="Arial"/>
+          <w:color w:val="000000"/>
+          <w:sz w:val="21"/>
+          <w:szCs w:val="21"/>
+          <w:highlight w:val="white"/>
+        </w:rPr>
+        <w:t>.</w:t>
       </w:r>
     </w:p>
     <w:p>
       <w:pPr>
-        <w:rPr>
-          <w:rFonts w:ascii="Arial" w:eastAsia="Cambria" w:hAnsi="Arial" w:cs="Arial"/>
-          <w:color w:val="000000"/>
-          <w:sz w:val="21"/>
-          <w:szCs w:val="21"/>
-          <w:highlight w:val="white"/>
+        <w:ind w:left="360"/>
+        <w:rPr>
+          <w:rFonts w:ascii="Arial" w:eastAsia="Cambria" w:hAnsi="Arial" w:cs="Arial"/>
+          <w:sz w:val="21"/>
+          <w:szCs w:val="21"/>
         </w:rPr>
       </w:pPr>
     </w:p>
     <w:p>
-      <w:pPr>
-        <w:rPr>
-          <w:rFonts w:ascii="Arial" w:eastAsia="Cambria" w:hAnsi="Arial" w:cs="Arial"/>
-          <w:sz w:val="21"/>
-          <w:szCs w:val="21"/>
-        </w:rPr>
-      </w:pPr>
-      <w:r>
-        <w:rPr>
-          <w:rFonts w:ascii="Arial" w:eastAsia="Cambria" w:hAnsi="Arial" w:cs="Arial"/>
-          <w:b/>
-          <w:color w:val="000000"/>
-          <w:sz w:val="21"/>
-          <w:szCs w:val="21"/>
-          <w:highlight w:val="white"/>
-        </w:rPr>
-        <w:t xml:space="preserve">Train Scheduler </w:t>
+      <w:r>
+        <w:rPr>
+          <w:rFonts w:ascii="Arial" w:eastAsia="Cambria" w:hAnsi="Arial" w:cs="Arial"/>
+          <w:bCs/>
+          <w:color w:val="000000"/>
+          <w:sz w:val="21"/>
+          <w:szCs w:val="21"/>
+          <w:highlight w:val="white"/>
+        </w:rPr>
+        <w:t>Jess</w:t>
+      </w:r>
+      <w:r>
+        <w:rPr>
+          <w:rFonts w:ascii="Arial" w:eastAsia="Cambria" w:hAnsi="Arial" w:cs="Arial"/>
+          <w:bCs/>
+          <w:color w:val="000000"/>
+          <w:sz w:val="21"/>
+          <w:szCs w:val="21"/>
+          <w:highlight w:val="white"/>
+        </w:rPr>
+        <w:t>ica’s</w:t>
+      </w:r>
+      <w:r>
+        <w:rPr>
+          <w:rFonts w:ascii="Arial" w:eastAsia="Cambria" w:hAnsi="Arial" w:cs="Arial"/>
+          <w:bCs/>
+          <w:color w:val="000000"/>
+          <w:sz w:val="21"/>
+          <w:szCs w:val="21"/>
+          <w:highlight w:val="white"/>
+        </w:rPr>
+        <w:t xml:space="preserve"> Gifs</w:t>
+      </w:r>
+      <w:r>
+        <w:rPr>
+          <w:rFonts w:ascii="Arial" w:eastAsia="Cambria" w:hAnsi="Arial" w:cs="Arial"/>
+          <w:b/>
+          <w:color w:val="000000"/>
+          <w:sz w:val="21"/>
+          <w:szCs w:val="21"/>
+          <w:highlight w:val="white"/>
+        </w:rPr>
+        <w:t xml:space="preserve"> </w:t>
       </w:r>
       <w:r>
         <w:rPr>
@@ -1013,12 +1805,17 @@
             <w:rFonts w:ascii="Arial" w:eastAsia="Cambria" w:hAnsi="Arial" w:cs="Arial"/>
             <w:sz w:val="21"/>
             <w:szCs w:val="21"/>
-            <w:highlight w:val="white"/>
           </w:rPr>
-          <w:t>Git Hub Repository</w:t>
+          <w:t>Code</w:t>
         </w:r>
       </w:hyperlink>
       <w:r>
+        <w:rPr>
+          <w:rFonts w:ascii="Arial" w:eastAsia="Cambria" w:hAnsi="Arial" w:cs="Arial"/>
+          <w:color w:val="000000"/>
+          <w:sz w:val="21"/>
+          <w:szCs w:val="21"/>
+        </w:rPr>
         <w:t xml:space="preserve"> </w:t>
       </w:r>
       <w:r>
@@ -1070,27 +1867,39 @@
           <w:szCs w:val="21"/>
           <w:highlight w:val="white"/>
         </w:rPr>
-        <w:t xml:space="preserve">A convenient scheduling app with </w:t>
-      </w:r>
-      <w:r>
-        <w:rPr>
-          <w:rFonts w:ascii="Arial" w:eastAsia="Cambria" w:hAnsi="Arial" w:cs="Arial"/>
-          <w:color w:val="000000"/>
-          <w:sz w:val="21"/>
-          <w:szCs w:val="21"/>
-          <w:highlight w:val="white"/>
-        </w:rPr>
-        <w:t xml:space="preserve">the </w:t>
-      </w:r>
-      <w:r>
-        <w:rPr>
-          <w:rFonts w:ascii="Arial" w:eastAsia="Cambria" w:hAnsi="Arial" w:cs="Arial"/>
-          <w:color w:val="000000"/>
-          <w:sz w:val="21"/>
-          <w:szCs w:val="21"/>
-          <w:highlight w:val="white"/>
-        </w:rPr>
-        <w:t xml:space="preserve">ability to take user inputs </w:t>
+        <w:t>A front-end application</w:t>
+      </w:r>
+      <w:r>
+        <w:rPr>
+          <w:rFonts w:ascii="Arial" w:eastAsia="Cambria" w:hAnsi="Arial" w:cs="Arial"/>
+          <w:color w:val="000000"/>
+          <w:sz w:val="21"/>
+          <w:szCs w:val="21"/>
+          <w:highlight w:val="white"/>
+        </w:rPr>
+        <w:t xml:space="preserve"> used to make requests from </w:t>
+      </w:r>
+      <w:proofErr w:type="spellStart"/>
+      <w:r>
+        <w:rPr>
+          <w:rFonts w:ascii="Arial" w:eastAsia="Cambria" w:hAnsi="Arial" w:cs="Arial"/>
+          <w:color w:val="000000"/>
+          <w:sz w:val="21"/>
+          <w:szCs w:val="21"/>
+          <w:highlight w:val="white"/>
+        </w:rPr>
+        <w:t>Giphy</w:t>
+      </w:r>
+      <w:proofErr w:type="spellEnd"/>
+      <w:r>
+        <w:rPr>
+          <w:rFonts w:ascii="Arial" w:eastAsia="Cambria" w:hAnsi="Arial" w:cs="Arial"/>
+          <w:color w:val="000000"/>
+          <w:sz w:val="21"/>
+          <w:szCs w:val="21"/>
+          <w:highlight w:val="white"/>
+        </w:rPr>
+        <w:t xml:space="preserve"> API to populate the page with gifs according to user input.</w:t>
       </w:r>
     </w:p>
     <w:p>
@@ -1122,7 +1931,49 @@
           <w:szCs w:val="21"/>
           <w:highlight w:val="white"/>
         </w:rPr>
-        <w:t>Performed as Front-End developer designed layout and JavaScript code</w:t>
+        <w:t>Designed front-end layout</w:t>
+      </w:r>
+      <w:r>
+        <w:rPr>
+          <w:rFonts w:ascii="Arial" w:eastAsia="Cambria" w:hAnsi="Arial" w:cs="Arial"/>
+          <w:color w:val="000000"/>
+          <w:sz w:val="21"/>
+          <w:szCs w:val="21"/>
+          <w:highlight w:val="white"/>
+        </w:rPr>
+        <w:t xml:space="preserve"> and</w:t>
+      </w:r>
+      <w:r>
+        <w:rPr>
+          <w:rFonts w:ascii="Arial" w:eastAsia="Cambria" w:hAnsi="Arial" w:cs="Arial"/>
+          <w:color w:val="000000"/>
+          <w:sz w:val="21"/>
+          <w:szCs w:val="21"/>
+          <w:highlight w:val="white"/>
+        </w:rPr>
+        <w:t xml:space="preserve"> used JavaScript with the </w:t>
+      </w:r>
+      <w:proofErr w:type="spellStart"/>
+      <w:r>
+        <w:rPr>
+          <w:rFonts w:ascii="Arial" w:eastAsia="Cambria" w:hAnsi="Arial" w:cs="Arial"/>
+          <w:color w:val="000000"/>
+          <w:sz w:val="21"/>
+          <w:szCs w:val="21"/>
+          <w:highlight w:val="white"/>
+        </w:rPr>
+        <w:t>Giphy</w:t>
+      </w:r>
+      <w:proofErr w:type="spellEnd"/>
+      <w:r>
+        <w:rPr>
+          <w:rFonts w:ascii="Arial" w:eastAsia="Cambria" w:hAnsi="Arial" w:cs="Arial"/>
+          <w:color w:val="000000"/>
+          <w:sz w:val="21"/>
+          <w:szCs w:val="21"/>
+          <w:highlight w:val="white"/>
+        </w:rPr>
+        <w:t xml:space="preserve"> API to make this application function.</w:t>
       </w:r>
     </w:p>
     <w:p>
@@ -1154,7 +2005,17 @@
           <w:szCs w:val="21"/>
           <w:highlight w:val="white"/>
         </w:rPr>
-        <w:t xml:space="preserve">Used HTML, CSS, </w:t>
+        <w:t>Built with</w:t>
+      </w:r>
+      <w:r>
+        <w:rPr>
+          <w:rFonts w:ascii="Arial" w:eastAsia="Cambria" w:hAnsi="Arial" w:cs="Arial"/>
+          <w:color w:val="000000"/>
+          <w:sz w:val="21"/>
+          <w:szCs w:val="21"/>
+          <w:highlight w:val="white"/>
+        </w:rPr>
+        <w:t xml:space="preserve"> HTML, CSS, </w:t>
       </w:r>
       <w:r>
         <w:rPr>
@@ -1184,17 +2045,49 @@
           <w:szCs w:val="21"/>
           <w:highlight w:val="white"/>
         </w:rPr>
-        <w:t>and</w:t>
-      </w:r>
-      <w:r>
-        <w:rPr>
-          <w:rFonts w:ascii="Arial" w:eastAsia="Cambria" w:hAnsi="Arial" w:cs="Arial"/>
-          <w:color w:val="000000"/>
-          <w:sz w:val="21"/>
-          <w:szCs w:val="21"/>
-          <w:highlight w:val="white"/>
-        </w:rPr>
-        <w:t xml:space="preserve"> moment.js</w:t>
+        <w:t xml:space="preserve">and </w:t>
+      </w:r>
+      <w:r>
+        <w:rPr>
+          <w:rFonts w:ascii="Arial" w:eastAsia="Cambria" w:hAnsi="Arial" w:cs="Arial"/>
+          <w:color w:val="000000"/>
+          <w:sz w:val="21"/>
+          <w:szCs w:val="21"/>
+          <w:highlight w:val="white"/>
+        </w:rPr>
+        <w:t xml:space="preserve">the </w:t>
+      </w:r>
+      <w:proofErr w:type="spellStart"/>
+      <w:r>
+        <w:rPr>
+          <w:rFonts w:ascii="Arial" w:eastAsia="Cambria" w:hAnsi="Arial" w:cs="Arial"/>
+          <w:color w:val="000000"/>
+          <w:sz w:val="21"/>
+          <w:szCs w:val="21"/>
+          <w:highlight w:val="white"/>
+        </w:rPr>
+        <w:t>Giphy</w:t>
+      </w:r>
+      <w:proofErr w:type="spellEnd"/>
+      <w:r>
+        <w:rPr>
+          <w:rFonts w:ascii="Arial" w:eastAsia="Cambria" w:hAnsi="Arial" w:cs="Arial"/>
+          <w:color w:val="000000"/>
+          <w:sz w:val="21"/>
+          <w:szCs w:val="21"/>
+          <w:highlight w:val="white"/>
+        </w:rPr>
+        <w:t xml:space="preserve"> API</w:t>
+      </w:r>
+      <w:r>
+        <w:rPr>
+          <w:rFonts w:ascii="Arial" w:eastAsia="Cambria" w:hAnsi="Arial" w:cs="Arial"/>
+          <w:color w:val="000000"/>
+          <w:sz w:val="21"/>
+          <w:szCs w:val="21"/>
+          <w:highlight w:val="white"/>
+        </w:rPr>
+        <w:t>.</w:t>
       </w:r>
     </w:p>
     <w:p>
@@ -1205,47 +2098,6 @@
           <w:szCs w:val="21"/>
         </w:rPr>
       </w:pPr>
-      <w:r>
-        <w:rPr>
-          <w:rFonts w:ascii="Arial" w:eastAsia="Cambria" w:hAnsi="Arial" w:cs="Arial"/>
-          <w:sz w:val="21"/>
-          <w:szCs w:val="21"/>
-        </w:rPr>
-        <w:tab/>
-      </w:r>
-      <w:r>
-        <w:rPr>
-          <w:rFonts w:ascii="Arial" w:eastAsia="Cambria" w:hAnsi="Arial" w:cs="Arial"/>
-          <w:sz w:val="21"/>
-          <w:szCs w:val="21"/>
-        </w:rPr>
-        <w:tab/>
-      </w:r>
-      <w:r>
-        <w:rPr>
-          <w:rFonts w:ascii="Arial" w:eastAsia="Cambria" w:hAnsi="Arial" w:cs="Arial"/>
-          <w:sz w:val="21"/>
-          <w:szCs w:val="21"/>
-        </w:rPr>
-        <w:tab/>
-      </w:r>
-      <w:r>
-        <w:rPr>
-          <w:rFonts w:ascii="Arial" w:eastAsia="Cambria" w:hAnsi="Arial" w:cs="Arial"/>
-          <w:sz w:val="21"/>
-          <w:szCs w:val="21"/>
-        </w:rPr>
-        <w:tab/>
-      </w:r>
-      <w:r>
-        <w:rPr>
-          <w:rFonts w:ascii="Arial" w:eastAsia="Cambria" w:hAnsi="Arial" w:cs="Arial"/>
-          <w:sz w:val="21"/>
-          <w:szCs w:val="21"/>
-        </w:rPr>
-        <w:tab/>
-        <w:t xml:space="preserve">    </w:t>
-      </w:r>
     </w:p>
     <w:p>
       <w:pPr>
@@ -1253,8 +2105,6 @@
           <w:rFonts w:ascii="Arial" w:eastAsia="Cambria" w:hAnsi="Arial" w:cs="Arial"/>
           <w:b/>
           <w:color w:val="002060"/>
-          <w:sz w:val="22"/>
-          <w:szCs w:val="22"/>
           <w:u w:val="single"/>
         </w:rPr>
       </w:pPr>
@@ -1274,8 +2124,6 @@
           <w:rFonts w:ascii="Arial" w:eastAsia="Cambria" w:hAnsi="Arial" w:cs="Arial"/>
           <w:b/>
           <w:color w:val="000000"/>
-          <w:sz w:val="22"/>
-          <w:szCs w:val="22"/>
           <w:u w:val="single"/>
         </w:rPr>
         <w:t>Experience</w:t>
@@ -1347,7 +2195,7 @@
       <w:r>
         <w:rPr>
           <w:rFonts w:ascii="Arial" w:eastAsia="Cambria" w:hAnsi="Arial" w:cs="Arial"/>
-          <w:b/>
+          <w:bCs/>
           <w:sz w:val="21"/>
           <w:szCs w:val="21"/>
         </w:rPr>
@@ -1426,7 +2274,55 @@
           <w:sz w:val="21"/>
           <w:szCs w:val="21"/>
         </w:rPr>
-        <w:t xml:space="preserve">Provided outstanding customer service resulting in new loyal customers and 5% sales </w:t>
+        <w:t xml:space="preserve">Provided outstanding customer service resulting in new loyal customers and 5% </w:t>
+      </w:r>
+      <w:r>
+        <w:rPr>
+          <w:rFonts w:ascii="Arial" w:eastAsia="Cambria" w:hAnsi="Arial" w:cs="Arial"/>
+          <w:sz w:val="21"/>
+          <w:szCs w:val="21"/>
+        </w:rPr>
+        <w:t>increase</w:t>
+      </w:r>
+      <w:r>
+        <w:rPr>
+          <w:rFonts w:ascii="Arial" w:eastAsia="Cambria" w:hAnsi="Arial" w:cs="Arial"/>
+          <w:sz w:val="21"/>
+          <w:szCs w:val="21"/>
+        </w:rPr>
+        <w:t xml:space="preserve"> in</w:t>
+      </w:r>
+      <w:r>
+        <w:rPr>
+          <w:rFonts w:ascii="Arial" w:eastAsia="Cambria" w:hAnsi="Arial" w:cs="Arial"/>
+          <w:sz w:val="21"/>
+          <w:szCs w:val="21"/>
+        </w:rPr>
+        <w:t xml:space="preserve"> </w:t>
+      </w:r>
+      <w:r>
+        <w:rPr>
+          <w:rFonts w:ascii="Arial" w:eastAsia="Cambria" w:hAnsi="Arial" w:cs="Arial"/>
+          <w:sz w:val="21"/>
+          <w:szCs w:val="21"/>
+        </w:rPr>
+        <w:t>sales</w:t>
+      </w:r>
+      <w:r>
+        <w:rPr>
+          <w:rFonts w:ascii="Arial" w:eastAsia="Cambria" w:hAnsi="Arial" w:cs="Arial"/>
+          <w:sz w:val="21"/>
+          <w:szCs w:val="21"/>
+        </w:rPr>
+        <w:t>.</w:t>
+      </w:r>
+      <w:r>
+        <w:rPr>
+          <w:rFonts w:ascii="Arial" w:eastAsia="Cambria" w:hAnsi="Arial" w:cs="Arial"/>
+          <w:sz w:val="21"/>
+          <w:szCs w:val="21"/>
+        </w:rPr>
+        <w:t xml:space="preserve"> </w:t>
       </w:r>
     </w:p>
     <w:p>
@@ -1447,7 +2343,71 @@
           <w:sz w:val="21"/>
           <w:szCs w:val="21"/>
         </w:rPr>
-        <w:t>Converted phone ups and internet leads to sales by making 15 appointments each week when minimum is 10 appointments a week</w:t>
+        <w:t xml:space="preserve">Contributed to department’s success with </w:t>
+      </w:r>
+      <w:r>
+        <w:rPr>
+          <w:rFonts w:ascii="Arial" w:eastAsia="Cambria" w:hAnsi="Arial" w:cs="Arial"/>
+          <w:sz w:val="21"/>
+          <w:szCs w:val="21"/>
+        </w:rPr>
+        <w:t>good</w:t>
+      </w:r>
+      <w:r>
+        <w:rPr>
+          <w:rFonts w:ascii="Arial" w:eastAsia="Cambria" w:hAnsi="Arial" w:cs="Arial"/>
+          <w:sz w:val="21"/>
+          <w:szCs w:val="21"/>
+        </w:rPr>
+        <w:t xml:space="preserve"> e</w:t>
+      </w:r>
+      <w:r>
+        <w:rPr>
+          <w:rFonts w:ascii="Arial" w:eastAsia="Cambria" w:hAnsi="Arial" w:cs="Arial"/>
+          <w:sz w:val="21"/>
+          <w:szCs w:val="21"/>
+        </w:rPr>
+        <w:t xml:space="preserve">mail </w:t>
+      </w:r>
+      <w:r>
+        <w:rPr>
+          <w:rFonts w:ascii="Arial" w:eastAsia="Cambria" w:hAnsi="Arial" w:cs="Arial"/>
+          <w:sz w:val="21"/>
+          <w:szCs w:val="21"/>
+        </w:rPr>
+        <w:t>m</w:t>
+      </w:r>
+      <w:r>
+        <w:rPr>
+          <w:rFonts w:ascii="Arial" w:eastAsia="Cambria" w:hAnsi="Arial" w:cs="Arial"/>
+          <w:sz w:val="21"/>
+          <w:szCs w:val="21"/>
+        </w:rPr>
+        <w:t>arketing</w:t>
+      </w:r>
+      <w:r>
+        <w:rPr>
+          <w:rFonts w:ascii="Arial" w:eastAsia="Cambria" w:hAnsi="Arial" w:cs="Arial"/>
+          <w:sz w:val="21"/>
+          <w:szCs w:val="21"/>
+        </w:rPr>
+        <w:t xml:space="preserve"> practices</w:t>
+      </w:r>
+      <w:r>
+        <w:rPr>
+          <w:rFonts w:ascii="Arial" w:eastAsia="Cambria" w:hAnsi="Arial" w:cs="Arial"/>
+          <w:sz w:val="21"/>
+          <w:szCs w:val="21"/>
+        </w:rPr>
+        <w:t xml:space="preserve"> to customers and leads</w:t>
+      </w:r>
+      <w:r>
+        <w:rPr>
+          <w:rFonts w:ascii="Arial" w:eastAsia="Cambria" w:hAnsi="Arial" w:cs="Arial"/>
+          <w:sz w:val="21"/>
+          <w:szCs w:val="21"/>
+        </w:rPr>
+        <w:t>.</w:t>
       </w:r>
     </w:p>
     <w:p>
@@ -1468,152 +2428,55 @@
           <w:sz w:val="21"/>
           <w:szCs w:val="21"/>
         </w:rPr>
-        <w:t>Translated for Spanish speaking customers in the showroom floor and resulted in more customer loyalty and sales in the Spanish speaking community</w:t>
-      </w:r>
-    </w:p>
-    <w:p>
-      <w:pPr>
-        <w:rPr>
-          <w:rFonts w:ascii="Arial" w:eastAsia="Cambria" w:hAnsi="Arial" w:cs="Arial"/>
-          <w:b/>
-          <w:sz w:val="21"/>
-          <w:szCs w:val="21"/>
-          <w:u w:val="single"/>
-        </w:rPr>
-      </w:pPr>
-    </w:p>
-    <w:p>
-      <w:pPr>
-        <w:rPr>
-          <w:rFonts w:ascii="Arial" w:eastAsia="Cambria" w:hAnsi="Arial" w:cs="Arial"/>
-          <w:sz w:val="21"/>
-          <w:szCs w:val="21"/>
-        </w:rPr>
-      </w:pPr>
-      <w:r>
-        <w:rPr>
-          <w:rFonts w:ascii="Arial" w:eastAsia="Cambria" w:hAnsi="Arial" w:cs="Arial"/>
-          <w:b/>
-          <w:color w:val="000000"/>
-          <w:sz w:val="21"/>
-          <w:szCs w:val="21"/>
-        </w:rPr>
-        <w:t>Bradley Communications Corp</w:t>
-      </w:r>
-      <w:r>
-        <w:rPr>
-          <w:rFonts w:ascii="Arial" w:eastAsia="Cambria" w:hAnsi="Arial" w:cs="Arial"/>
-          <w:b/>
-          <w:sz w:val="21"/>
-          <w:szCs w:val="21"/>
-        </w:rPr>
-        <w:t xml:space="preserve">.                                                                  </w:t>
-      </w:r>
-      <w:r>
-        <w:rPr>
-          <w:rFonts w:ascii="Arial" w:eastAsia="Cambria" w:hAnsi="Arial" w:cs="Arial"/>
-          <w:b/>
-          <w:sz w:val="21"/>
-          <w:szCs w:val="21"/>
-        </w:rPr>
-        <w:tab/>
-      </w:r>
-      <w:r>
-        <w:rPr>
-          <w:rFonts w:ascii="Arial" w:eastAsia="Cambria" w:hAnsi="Arial" w:cs="Arial"/>
-          <w:b/>
-          <w:sz w:val="21"/>
-          <w:szCs w:val="21"/>
-        </w:rPr>
-        <w:tab/>
-      </w:r>
-      <w:r>
-        <w:rPr>
-          <w:rFonts w:ascii="Arial" w:eastAsia="Cambria" w:hAnsi="Arial" w:cs="Arial"/>
-          <w:b/>
-          <w:sz w:val="21"/>
-          <w:szCs w:val="21"/>
-        </w:rPr>
-        <w:tab/>
-        <w:t xml:space="preserve">              </w:t>
-      </w:r>
-      <w:r>
-        <w:rPr>
-          <w:rFonts w:ascii="Arial" w:eastAsia="Cambria" w:hAnsi="Arial" w:cs="Arial"/>
-          <w:b/>
-          <w:sz w:val="21"/>
-          <w:szCs w:val="21"/>
-        </w:rPr>
-        <w:t xml:space="preserve">  </w:t>
-      </w:r>
-      <w:r>
-        <w:rPr>
-          <w:rFonts w:ascii="Arial" w:eastAsia="Cambria" w:hAnsi="Arial" w:cs="Arial"/>
-          <w:sz w:val="21"/>
-          <w:szCs w:val="21"/>
-        </w:rPr>
-        <w:t>Broomall, PA</w:t>
-      </w:r>
-    </w:p>
-    <w:p>
-      <w:pPr>
-        <w:rPr>
-          <w:rFonts w:ascii="Arial" w:eastAsia="Cambria" w:hAnsi="Arial" w:cs="Arial"/>
-          <w:b/>
-          <w:sz w:val="21"/>
-          <w:szCs w:val="21"/>
-        </w:rPr>
-      </w:pPr>
-      <w:r>
-        <w:rPr>
-          <w:rFonts w:ascii="Arial" w:eastAsia="Cambria" w:hAnsi="Arial" w:cs="Arial"/>
-          <w:b/>
-          <w:color w:val="000000"/>
-          <w:sz w:val="21"/>
-          <w:szCs w:val="21"/>
-        </w:rPr>
-        <w:t xml:space="preserve">Video Editor/ Technical Assistant </w:t>
-      </w:r>
-      <w:r>
-        <w:rPr>
-          <w:rFonts w:ascii="Arial" w:eastAsia="Cambria" w:hAnsi="Arial" w:cs="Arial"/>
-          <w:sz w:val="21"/>
-          <w:szCs w:val="21"/>
-        </w:rPr>
-        <w:t xml:space="preserve">                                                            </w:t>
-      </w:r>
-      <w:r>
-        <w:rPr>
-          <w:rFonts w:ascii="Arial" w:eastAsia="Cambria" w:hAnsi="Arial" w:cs="Arial"/>
-          <w:sz w:val="21"/>
-          <w:szCs w:val="21"/>
-        </w:rPr>
-        <w:tab/>
-      </w:r>
-      <w:r>
-        <w:rPr>
-          <w:rFonts w:ascii="Arial" w:eastAsia="Cambria" w:hAnsi="Arial" w:cs="Arial"/>
-          <w:sz w:val="21"/>
-          <w:szCs w:val="21"/>
-        </w:rPr>
-        <w:tab/>
-      </w:r>
-      <w:r>
-        <w:rPr>
-          <w:rFonts w:ascii="Arial" w:eastAsia="Cambria" w:hAnsi="Arial" w:cs="Arial"/>
-          <w:sz w:val="21"/>
-          <w:szCs w:val="21"/>
-        </w:rPr>
-        <w:tab/>
-        <w:t xml:space="preserve">    </w:t>
-      </w:r>
-      <w:r>
-        <w:rPr>
-          <w:rFonts w:ascii="Arial" w:eastAsia="Cambria" w:hAnsi="Arial" w:cs="Arial"/>
-          <w:sz w:val="21"/>
-          <w:szCs w:val="21"/>
-        </w:rPr>
-        <w:t xml:space="preserve">  01/2016 – 02/2018</w:t>
+        <w:t xml:space="preserve">Converted phone ups and internet leads to </w:t>
+      </w:r>
+      <w:r>
+        <w:rPr>
+          <w:rFonts w:ascii="Arial" w:eastAsia="Cambria" w:hAnsi="Arial" w:cs="Arial"/>
+          <w:sz w:val="21"/>
+          <w:szCs w:val="21"/>
+        </w:rPr>
+        <w:t>deals</w:t>
+      </w:r>
+      <w:r>
+        <w:rPr>
+          <w:rFonts w:ascii="Arial" w:eastAsia="Cambria" w:hAnsi="Arial" w:cs="Arial"/>
+          <w:sz w:val="21"/>
+          <w:szCs w:val="21"/>
+        </w:rPr>
+        <w:t xml:space="preserve">. </w:t>
+      </w:r>
+      <w:r>
+        <w:rPr>
+          <w:rFonts w:ascii="Arial" w:eastAsia="Cambria" w:hAnsi="Arial" w:cs="Arial"/>
+          <w:sz w:val="21"/>
+          <w:szCs w:val="21"/>
+        </w:rPr>
+        <w:t>The</w:t>
+      </w:r>
+      <w:r>
+        <w:rPr>
+          <w:rFonts w:ascii="Arial" w:eastAsia="Cambria" w:hAnsi="Arial" w:cs="Arial"/>
+          <w:sz w:val="21"/>
+          <w:szCs w:val="21"/>
+        </w:rPr>
+        <w:t xml:space="preserve"> minimum of appointments to be made </w:t>
+      </w:r>
+      <w:r>
+        <w:rPr>
+          <w:rFonts w:ascii="Arial" w:eastAsia="Cambria" w:hAnsi="Arial" w:cs="Arial"/>
+          <w:sz w:val="21"/>
+          <w:szCs w:val="21"/>
+        </w:rPr>
+        <w:t>are</w:t>
+      </w:r>
+      <w:r>
+        <w:rPr>
+          <w:rFonts w:ascii="Arial" w:eastAsia="Cambria" w:hAnsi="Arial" w:cs="Arial"/>
+          <w:sz w:val="21"/>
+          <w:szCs w:val="21"/>
+        </w:rPr>
+        <w:t xml:space="preserve"> 10 and has been consistently exceeded by 13-15.</w:t>
       </w:r>
     </w:p>
     <w:p>
@@ -1634,28 +2497,161 @@
           <w:sz w:val="21"/>
           <w:szCs w:val="21"/>
         </w:rPr>
-        <w:t>Developed videos for Facebook which increased Bradley’s online visibility with more followers, likes, and engagement</w:t>
+        <w:t>Translated for Spanish speaking customers in the showroom floor and resulted in more customer loyalty and sales in the Spanish speaking community</w:t>
+      </w:r>
+      <w:r>
+        <w:rPr>
+          <w:rFonts w:ascii="Arial" w:eastAsia="Cambria" w:hAnsi="Arial" w:cs="Arial"/>
+          <w:sz w:val="21"/>
+          <w:szCs w:val="21"/>
+        </w:rPr>
+        <w:t>.</w:t>
       </w:r>
     </w:p>
     <w:p>
       <w:pPr>
-        <w:numPr>
-          <w:ilvl w:val="0"/>
-          <w:numId w:val="4"/>
-        </w:numPr>
-        <w:rPr>
-          <w:rFonts w:ascii="Arial" w:eastAsia="Cambria" w:hAnsi="Arial" w:cs="Arial"/>
-          <w:sz w:val="21"/>
-          <w:szCs w:val="21"/>
-        </w:rPr>
-      </w:pPr>
-      <w:r>
-        <w:rPr>
-          <w:rFonts w:ascii="Arial" w:eastAsia="Cambria" w:hAnsi="Arial" w:cs="Arial"/>
-          <w:sz w:val="21"/>
-          <w:szCs w:val="21"/>
-        </w:rPr>
-        <w:t>Successfully produced videos for clients which increased sales of more video shoots</w:t>
+        <w:rPr>
+          <w:rFonts w:ascii="Arial" w:eastAsia="Cambria" w:hAnsi="Arial" w:cs="Arial"/>
+          <w:b/>
+          <w:sz w:val="21"/>
+          <w:szCs w:val="21"/>
+          <w:u w:val="single"/>
+        </w:rPr>
+      </w:pPr>
+    </w:p>
+    <w:p>
+      <w:pPr>
+        <w:rPr>
+          <w:rFonts w:ascii="Arial" w:eastAsia="Cambria" w:hAnsi="Arial" w:cs="Arial"/>
+          <w:sz w:val="21"/>
+          <w:szCs w:val="21"/>
+        </w:rPr>
+      </w:pPr>
+      <w:r>
+        <w:rPr>
+          <w:rFonts w:ascii="Arial" w:eastAsia="Cambria" w:hAnsi="Arial" w:cs="Arial"/>
+          <w:b/>
+          <w:color w:val="000000"/>
+          <w:sz w:val="21"/>
+          <w:szCs w:val="21"/>
+        </w:rPr>
+        <w:t>Bradley Communications Corp</w:t>
+      </w:r>
+      <w:r>
+        <w:rPr>
+          <w:rFonts w:ascii="Arial" w:eastAsia="Cambria" w:hAnsi="Arial" w:cs="Arial"/>
+          <w:b/>
+          <w:sz w:val="21"/>
+          <w:szCs w:val="21"/>
+        </w:rPr>
+        <w:t xml:space="preserve">.                                                                  </w:t>
+      </w:r>
+      <w:r>
+        <w:rPr>
+          <w:rFonts w:ascii="Arial" w:eastAsia="Cambria" w:hAnsi="Arial" w:cs="Arial"/>
+          <w:b/>
+          <w:sz w:val="21"/>
+          <w:szCs w:val="21"/>
+        </w:rPr>
+        <w:tab/>
+      </w:r>
+      <w:r>
+        <w:rPr>
+          <w:rFonts w:ascii="Arial" w:eastAsia="Cambria" w:hAnsi="Arial" w:cs="Arial"/>
+          <w:b/>
+          <w:sz w:val="21"/>
+          <w:szCs w:val="21"/>
+        </w:rPr>
+        <w:tab/>
+      </w:r>
+      <w:r>
+        <w:rPr>
+          <w:rFonts w:ascii="Arial" w:eastAsia="Cambria" w:hAnsi="Arial" w:cs="Arial"/>
+          <w:b/>
+          <w:sz w:val="21"/>
+          <w:szCs w:val="21"/>
+        </w:rPr>
+        <w:tab/>
+        <w:t xml:space="preserve">              </w:t>
+      </w:r>
+      <w:r>
+        <w:rPr>
+          <w:rFonts w:ascii="Arial" w:eastAsia="Cambria" w:hAnsi="Arial" w:cs="Arial"/>
+          <w:b/>
+          <w:sz w:val="21"/>
+          <w:szCs w:val="21"/>
+        </w:rPr>
+        <w:t xml:space="preserve">  </w:t>
+      </w:r>
+      <w:r>
+        <w:rPr>
+          <w:rFonts w:ascii="Arial" w:eastAsia="Cambria" w:hAnsi="Arial" w:cs="Arial"/>
+          <w:sz w:val="21"/>
+          <w:szCs w:val="21"/>
+        </w:rPr>
+        <w:t>Broomall, PA</w:t>
+      </w:r>
+    </w:p>
+    <w:p>
+      <w:pPr>
+        <w:rPr>
+          <w:rFonts w:ascii="Arial" w:eastAsia="Cambria" w:hAnsi="Arial" w:cs="Arial"/>
+          <w:b/>
+          <w:sz w:val="21"/>
+          <w:szCs w:val="21"/>
+        </w:rPr>
+      </w:pPr>
+      <w:r>
+        <w:rPr>
+          <w:rFonts w:ascii="Arial" w:eastAsia="Cambria" w:hAnsi="Arial" w:cs="Arial"/>
+          <w:bCs/>
+          <w:color w:val="000000"/>
+          <w:sz w:val="21"/>
+          <w:szCs w:val="21"/>
+        </w:rPr>
+        <w:t xml:space="preserve">Video Editor/ Technical Assistant </w:t>
+      </w:r>
+      <w:r>
+        <w:rPr>
+          <w:rFonts w:ascii="Arial" w:eastAsia="Cambria" w:hAnsi="Arial" w:cs="Arial"/>
+          <w:bCs/>
+          <w:sz w:val="21"/>
+          <w:szCs w:val="21"/>
+        </w:rPr>
+        <w:t xml:space="preserve">                                                            </w:t>
+      </w:r>
+      <w:r>
+        <w:rPr>
+          <w:rFonts w:ascii="Arial" w:eastAsia="Cambria" w:hAnsi="Arial" w:cs="Arial"/>
+          <w:sz w:val="21"/>
+          <w:szCs w:val="21"/>
+        </w:rPr>
+        <w:tab/>
+      </w:r>
+      <w:r>
+        <w:rPr>
+          <w:rFonts w:ascii="Arial" w:eastAsia="Cambria" w:hAnsi="Arial" w:cs="Arial"/>
+          <w:sz w:val="21"/>
+          <w:szCs w:val="21"/>
+        </w:rPr>
+        <w:tab/>
+      </w:r>
+      <w:r>
+        <w:rPr>
+          <w:rFonts w:ascii="Arial" w:eastAsia="Cambria" w:hAnsi="Arial" w:cs="Arial"/>
+          <w:sz w:val="21"/>
+          <w:szCs w:val="21"/>
+        </w:rPr>
+        <w:tab/>
+        <w:t xml:space="preserve">    </w:t>
+      </w:r>
+      <w:r>
+        <w:rPr>
+          <w:rFonts w:ascii="Arial" w:eastAsia="Cambria" w:hAnsi="Arial" w:cs="Arial"/>
+          <w:sz w:val="21"/>
+          <w:szCs w:val="21"/>
+        </w:rPr>
+        <w:t xml:space="preserve">  01/2016 – 02/2018</w:t>
       </w:r>
     </w:p>
     <w:p>
@@ -1689,7 +2685,160 @@
           <w:sz w:val="21"/>
           <w:szCs w:val="21"/>
         </w:rPr>
-        <w:t>Produced new sales video for the highest selling program, Quantum Leap which resulted in over 680 people added to the list overnight</w:t>
+        <w:t xml:space="preserve">Designed </w:t>
+      </w:r>
+      <w:r>
+        <w:rPr>
+          <w:rFonts w:ascii="Arial" w:eastAsia="Cambria" w:hAnsi="Arial" w:cs="Arial"/>
+          <w:color w:val="000000"/>
+          <w:sz w:val="21"/>
+          <w:szCs w:val="21"/>
+        </w:rPr>
+        <w:t>graphics</w:t>
+      </w:r>
+      <w:r>
+        <w:rPr>
+          <w:rFonts w:ascii="Arial" w:eastAsia="Cambria" w:hAnsi="Arial" w:cs="Arial"/>
+          <w:color w:val="000000"/>
+          <w:sz w:val="21"/>
+          <w:szCs w:val="21"/>
+        </w:rPr>
+        <w:t xml:space="preserve"> for email marketing and social media</w:t>
+      </w:r>
+      <w:r>
+        <w:rPr>
+          <w:rFonts w:ascii="Arial" w:eastAsia="Cambria" w:hAnsi="Arial" w:cs="Arial"/>
+          <w:color w:val="000000"/>
+          <w:sz w:val="21"/>
+          <w:szCs w:val="21"/>
+        </w:rPr>
+        <w:t xml:space="preserve"> which increased their social media engagement</w:t>
+      </w:r>
+      <w:r>
+        <w:rPr>
+          <w:rFonts w:ascii="Arial" w:eastAsia="Cambria" w:hAnsi="Arial" w:cs="Arial"/>
+          <w:color w:val="000000"/>
+          <w:sz w:val="21"/>
+          <w:szCs w:val="21"/>
+        </w:rPr>
+        <w:t>.</w:t>
+      </w:r>
+      <w:r>
+        <w:rPr>
+          <w:rFonts w:ascii="Arial" w:eastAsia="Cambria" w:hAnsi="Arial" w:cs="Arial"/>
+          <w:color w:val="000000"/>
+          <w:sz w:val="21"/>
+          <w:szCs w:val="21"/>
+        </w:rPr>
+        <w:t xml:space="preserve"> </w:t>
+      </w:r>
+    </w:p>
+    <w:p>
+      <w:pPr>
+        <w:numPr>
+          <w:ilvl w:val="0"/>
+          <w:numId w:val="4"/>
+        </w:numPr>
+        <w:rPr>
+          <w:rFonts w:ascii="Arial" w:eastAsia="Cambria" w:hAnsi="Arial" w:cs="Arial"/>
+          <w:sz w:val="21"/>
+          <w:szCs w:val="21"/>
+        </w:rPr>
+      </w:pPr>
+      <w:r>
+        <w:rPr>
+          <w:rFonts w:ascii="Arial" w:eastAsia="Cambria" w:hAnsi="Arial" w:cs="Arial"/>
+          <w:sz w:val="21"/>
+          <w:szCs w:val="21"/>
+        </w:rPr>
+        <w:t xml:space="preserve">Developed videos for Facebook which increased Bradley’s </w:t>
+      </w:r>
+      <w:r>
+        <w:rPr>
+          <w:rFonts w:ascii="Arial" w:eastAsia="Cambria" w:hAnsi="Arial" w:cs="Arial"/>
+          <w:sz w:val="21"/>
+          <w:szCs w:val="21"/>
+        </w:rPr>
+        <w:t>online</w:t>
+      </w:r>
+      <w:r>
+        <w:rPr>
+          <w:rFonts w:ascii="Arial" w:eastAsia="Cambria" w:hAnsi="Arial" w:cs="Arial"/>
+          <w:sz w:val="21"/>
+          <w:szCs w:val="21"/>
+        </w:rPr>
+        <w:t xml:space="preserve"> brand</w:t>
+      </w:r>
+      <w:r>
+        <w:rPr>
+          <w:rFonts w:ascii="Arial" w:eastAsia="Cambria" w:hAnsi="Arial" w:cs="Arial"/>
+          <w:sz w:val="21"/>
+          <w:szCs w:val="21"/>
+        </w:rPr>
+        <w:t xml:space="preserve"> visibility </w:t>
+      </w:r>
+      <w:r>
+        <w:rPr>
+          <w:rFonts w:ascii="Arial" w:eastAsia="Cambria" w:hAnsi="Arial" w:cs="Arial"/>
+          <w:sz w:val="21"/>
+          <w:szCs w:val="21"/>
+        </w:rPr>
+        <w:t>and gained</w:t>
+      </w:r>
+      <w:r>
+        <w:rPr>
+          <w:rFonts w:ascii="Arial" w:eastAsia="Cambria" w:hAnsi="Arial" w:cs="Arial"/>
+          <w:sz w:val="21"/>
+          <w:szCs w:val="21"/>
+        </w:rPr>
+        <w:t xml:space="preserve"> more followers</w:t>
+      </w:r>
+      <w:r>
+        <w:rPr>
+          <w:rFonts w:ascii="Arial" w:eastAsia="Cambria" w:hAnsi="Arial" w:cs="Arial"/>
+          <w:sz w:val="21"/>
+          <w:szCs w:val="21"/>
+        </w:rPr>
+        <w:t>.</w:t>
+      </w:r>
+    </w:p>
+    <w:p>
+      <w:pPr>
+        <w:numPr>
+          <w:ilvl w:val="0"/>
+          <w:numId w:val="4"/>
+        </w:numPr>
+        <w:rPr>
+          <w:rFonts w:ascii="Arial" w:eastAsia="Cambria" w:hAnsi="Arial" w:cs="Arial"/>
+          <w:sz w:val="21"/>
+          <w:szCs w:val="21"/>
+        </w:rPr>
+      </w:pPr>
+      <w:r>
+        <w:rPr>
+          <w:rFonts w:ascii="Arial" w:eastAsia="Cambria" w:hAnsi="Arial" w:cs="Arial"/>
+          <w:sz w:val="21"/>
+          <w:szCs w:val="21"/>
+        </w:rPr>
+        <w:t>Successfully produced videos for clients which increased sales of more video sh</w:t>
+      </w:r>
+      <w:bookmarkStart w:id="0" w:name="_GoBack"/>
+      <w:bookmarkEnd w:id="0"/>
+      <w:r>
+        <w:rPr>
+          <w:rFonts w:ascii="Arial" w:eastAsia="Cambria" w:hAnsi="Arial" w:cs="Arial"/>
+          <w:sz w:val="21"/>
+          <w:szCs w:val="21"/>
+        </w:rPr>
+        <w:t>oots</w:t>
+      </w:r>
+      <w:r>
+        <w:rPr>
+          <w:rFonts w:ascii="Arial" w:eastAsia="Cambria" w:hAnsi="Arial" w:cs="Arial"/>
+          <w:sz w:val="21"/>
+          <w:szCs w:val="21"/>
+        </w:rPr>
+        <w:t xml:space="preserve"> and customer satisfaction.</w:t>
       </w:r>
     </w:p>
     <w:p>
@@ -1723,7 +2872,88 @@
           <w:sz w:val="21"/>
           <w:szCs w:val="21"/>
         </w:rPr>
-        <w:t>Designed images for email marketing and social media</w:t>
+        <w:t xml:space="preserve">Produced </w:t>
+      </w:r>
+      <w:r>
+        <w:rPr>
+          <w:rFonts w:ascii="Arial" w:eastAsia="Cambria" w:hAnsi="Arial" w:cs="Arial"/>
+          <w:color w:val="000000"/>
+          <w:sz w:val="21"/>
+          <w:szCs w:val="21"/>
+        </w:rPr>
+        <w:t xml:space="preserve">a </w:t>
+      </w:r>
+      <w:r>
+        <w:rPr>
+          <w:rFonts w:ascii="Arial" w:eastAsia="Cambria" w:hAnsi="Arial" w:cs="Arial"/>
+          <w:color w:val="000000"/>
+          <w:sz w:val="21"/>
+          <w:szCs w:val="21"/>
+        </w:rPr>
+        <w:t>new sales video for the</w:t>
+      </w:r>
+      <w:r>
+        <w:rPr>
+          <w:rFonts w:ascii="Arial" w:eastAsia="Cambria" w:hAnsi="Arial" w:cs="Arial"/>
+          <w:color w:val="000000"/>
+          <w:sz w:val="21"/>
+          <w:szCs w:val="21"/>
+        </w:rPr>
+        <w:t>ir</w:t>
+      </w:r>
+      <w:r>
+        <w:rPr>
+          <w:rFonts w:ascii="Arial" w:eastAsia="Cambria" w:hAnsi="Arial" w:cs="Arial"/>
+          <w:color w:val="000000"/>
+          <w:sz w:val="21"/>
+          <w:szCs w:val="21"/>
+        </w:rPr>
+        <w:t xml:space="preserve"> highest selling program, Quantum Leap which resulted in over 680 people added to the</w:t>
+      </w:r>
+      <w:r>
+        <w:rPr>
+          <w:rFonts w:ascii="Arial" w:eastAsia="Cambria" w:hAnsi="Arial" w:cs="Arial"/>
+          <w:color w:val="000000"/>
+          <w:sz w:val="21"/>
+          <w:szCs w:val="21"/>
+        </w:rPr>
+        <w:t>ir</w:t>
+      </w:r>
+      <w:r>
+        <w:rPr>
+          <w:rFonts w:ascii="Arial" w:eastAsia="Cambria" w:hAnsi="Arial" w:cs="Arial"/>
+          <w:color w:val="000000"/>
+          <w:sz w:val="21"/>
+          <w:szCs w:val="21"/>
+        </w:rPr>
+        <w:t xml:space="preserve"> </w:t>
+      </w:r>
+      <w:r>
+        <w:rPr>
+          <w:rFonts w:ascii="Arial" w:eastAsia="Cambria" w:hAnsi="Arial" w:cs="Arial"/>
+          <w:color w:val="000000"/>
+          <w:sz w:val="21"/>
+          <w:szCs w:val="21"/>
+        </w:rPr>
+        <w:t xml:space="preserve">email </w:t>
+      </w:r>
+      <w:r>
+        <w:rPr>
+          <w:rFonts w:ascii="Arial" w:eastAsia="Cambria" w:hAnsi="Arial" w:cs="Arial"/>
+          <w:color w:val="000000"/>
+          <w:sz w:val="21"/>
+          <w:szCs w:val="21"/>
+        </w:rPr>
+        <w:t>list overnight</w:t>
+      </w:r>
+      <w:r>
+        <w:rPr>
+          <w:rFonts w:ascii="Arial" w:eastAsia="Cambria" w:hAnsi="Arial" w:cs="Arial"/>
+          <w:color w:val="000000"/>
+          <w:sz w:val="21"/>
+          <w:szCs w:val="21"/>
+        </w:rPr>
+        <w:t>.</w:t>
       </w:r>
     </w:p>
     <w:p>
@@ -1923,12 +3153,32 @@
       <w:r>
         <w:rPr>
           <w:rFonts w:ascii="Arial" w:eastAsia="Cambria" w:hAnsi="Arial" w:cs="Arial"/>
-          <w:b/>
-          <w:color w:val="000000"/>
-          <w:sz w:val="21"/>
-          <w:szCs w:val="21"/>
-        </w:rPr>
-        <w:t xml:space="preserve">IT Editor   </w:t>
+          <w:bCs/>
+          <w:color w:val="000000"/>
+          <w:sz w:val="21"/>
+          <w:szCs w:val="21"/>
+        </w:rPr>
+        <w:t xml:space="preserve">IT </w:t>
+      </w:r>
+      <w:r>
+        <w:rPr>
+          <w:rFonts w:ascii="Arial" w:eastAsia="Cambria" w:hAnsi="Arial" w:cs="Arial"/>
+          <w:bCs/>
+          <w:color w:val="000000"/>
+          <w:sz w:val="21"/>
+          <w:szCs w:val="21"/>
+        </w:rPr>
+        <w:t>Consultant</w:t>
+      </w:r>
+      <w:r>
+        <w:rPr>
+          <w:rFonts w:ascii="Arial" w:eastAsia="Cambria" w:hAnsi="Arial" w:cs="Arial"/>
+          <w:b/>
+          <w:color w:val="000000"/>
+          <w:sz w:val="21"/>
+          <w:szCs w:val="21"/>
+        </w:rPr>
+        <w:t xml:space="preserve">  </w:t>
       </w:r>
       <w:r>
         <w:rPr>
@@ -2024,7 +3274,6 @@
           <w:sz w:val="21"/>
           <w:szCs w:val="21"/>
         </w:rPr>
-        <w:tab/>
         <w:t xml:space="preserve">      </w:t>
       </w:r>
       <w:r>
@@ -2054,7 +3303,23 @@
           <w:sz w:val="21"/>
           <w:szCs w:val="21"/>
         </w:rPr>
-        <w:t>Accurately updated internal ticketing system to keep optimal productivity and workflow</w:t>
+        <w:t>Performed quality assurance on hundreds of vending sites</w:t>
+      </w:r>
+      <w:r>
+        <w:rPr>
+          <w:rFonts w:ascii="Arial" w:eastAsia="Cambria" w:hAnsi="Arial" w:cs="Arial"/>
+          <w:sz w:val="21"/>
+          <w:szCs w:val="21"/>
+        </w:rPr>
+        <w:t>.</w:t>
+      </w:r>
+      <w:r>
+        <w:rPr>
+          <w:rFonts w:ascii="Arial" w:eastAsia="Cambria" w:hAnsi="Arial" w:cs="Arial"/>
+          <w:sz w:val="21"/>
+          <w:szCs w:val="21"/>
+        </w:rPr>
+        <w:t xml:space="preserve"> </w:t>
       </w:r>
     </w:p>
     <w:p>
@@ -2075,7 +3340,15 @@
           <w:sz w:val="21"/>
           <w:szCs w:val="21"/>
         </w:rPr>
-        <w:t>Edited metadata and distributed information to vendors before deadlines</w:t>
+        <w:t>Accurately updated internal ticketing system to keep optimal productivity and workflow</w:t>
+      </w:r>
+      <w:r>
+        <w:rPr>
+          <w:rFonts w:ascii="Arial" w:eastAsia="Cambria" w:hAnsi="Arial" w:cs="Arial"/>
+          <w:sz w:val="21"/>
+          <w:szCs w:val="21"/>
+        </w:rPr>
+        <w:t>.</w:t>
       </w:r>
     </w:p>
     <w:p>
@@ -2096,7 +3369,23 @@
           <w:sz w:val="21"/>
           <w:szCs w:val="21"/>
         </w:rPr>
-        <w:t xml:space="preserve">Performed quality assurance on hundreds of vending sites </w:t>
+        <w:t xml:space="preserve">Edited metadata and distributed information to vendors </w:t>
+      </w:r>
+      <w:r>
+        <w:rPr>
+          <w:rFonts w:ascii="Arial" w:eastAsia="Cambria" w:hAnsi="Arial" w:cs="Arial"/>
+          <w:sz w:val="21"/>
+          <w:szCs w:val="21"/>
+        </w:rPr>
+        <w:t>on schedule</w:t>
+      </w:r>
+      <w:r>
+        <w:rPr>
+          <w:rFonts w:ascii="Arial" w:eastAsia="Cambria" w:hAnsi="Arial" w:cs="Arial"/>
+          <w:sz w:val="21"/>
+          <w:szCs w:val="21"/>
+        </w:rPr>
+        <w:t>.</w:t>
       </w:r>
     </w:p>
     <w:p>
@@ -2119,6 +3408,14 @@
         </w:rPr>
         <w:t>Processed invoicing of IT projects and reported errors to PM to keep accuracy on project details</w:t>
       </w:r>
+      <w:r>
+        <w:rPr>
+          <w:rFonts w:ascii="Arial" w:eastAsia="Cambria" w:hAnsi="Arial" w:cs="Arial"/>
+          <w:sz w:val="21"/>
+          <w:szCs w:val="21"/>
+        </w:rPr>
+        <w:t>.</w:t>
+      </w:r>
     </w:p>
     <w:p>
       <w:pPr>
@@ -2135,8 +3432,6 @@
           <w:rFonts w:ascii="Arial" w:eastAsia="Cambria" w:hAnsi="Arial" w:cs="Arial"/>
           <w:b/>
           <w:color w:val="000000"/>
-          <w:sz w:val="22"/>
-          <w:szCs w:val="22"/>
           <w:u w:val="single"/>
         </w:rPr>
       </w:pPr>
@@ -2145,712 +3440,6 @@
           <w:rFonts w:ascii="Arial" w:eastAsia="Cambria" w:hAnsi="Arial" w:cs="Arial"/>
           <w:b/>
           <w:color w:val="000000"/>
-          <w:sz w:val="22"/>
-          <w:szCs w:val="22"/>
-          <w:u w:val="single"/>
-        </w:rPr>
-        <w:t>Technical Skills</w:t>
-      </w:r>
-    </w:p>
-    <w:p>
-      <w:pPr>
-        <w:rPr>
-          <w:rFonts w:ascii="Arial" w:eastAsia="Cambria" w:hAnsi="Arial" w:cs="Arial"/>
-          <w:b/>
-          <w:color w:val="000000"/>
-          <w:sz w:val="22"/>
-          <w:szCs w:val="22"/>
-          <w:u w:val="single"/>
-        </w:rPr>
-      </w:pPr>
-      <w:r>
-        <w:rPr>
-          <w:rFonts w:ascii="Arial" w:eastAsia="Cambria" w:hAnsi="Arial" w:cs="Arial"/>
-          <w:color w:val="000000"/>
-          <w:sz w:val="21"/>
-          <w:szCs w:val="21"/>
-          <w:highlight w:val="white"/>
-        </w:rPr>
-        <w:t>HTML5</w:t>
-      </w:r>
-      <w:r>
-        <w:rPr>
-          <w:rFonts w:ascii="Arial" w:eastAsia="Cambria" w:hAnsi="Arial" w:cs="Arial"/>
-          <w:color w:val="000000"/>
-          <w:sz w:val="21"/>
-          <w:szCs w:val="21"/>
-          <w:highlight w:val="white"/>
-        </w:rPr>
-        <w:t xml:space="preserve"> </w:t>
-      </w:r>
-      <w:r>
-        <w:rPr>
-          <w:rFonts w:ascii="Gautami" w:hAnsi="Gautami" w:cs="Gautami"/>
-          <w:sz w:val="22"/>
-          <w:szCs w:val="22"/>
-        </w:rPr>
-        <w:t>​</w:t>
-      </w:r>
-      <w:r>
-        <w:rPr>
-          <w:rFonts w:ascii="Roboto" w:hAnsi="Roboto"/>
-          <w:color w:val="212121"/>
-          <w:sz w:val="22"/>
-          <w:szCs w:val="22"/>
-        </w:rPr>
-        <w:t xml:space="preserve">• </w:t>
-      </w:r>
-      <w:r>
-        <w:rPr>
-          <w:rFonts w:ascii="Arial" w:eastAsia="Cambria" w:hAnsi="Arial" w:cs="Arial"/>
-          <w:color w:val="000000"/>
-          <w:sz w:val="21"/>
-          <w:szCs w:val="21"/>
-          <w:highlight w:val="white"/>
-        </w:rPr>
-        <w:t>CSS</w:t>
-      </w:r>
-      <w:r>
-        <w:rPr>
-          <w:rFonts w:ascii="Arial" w:eastAsia="Cambria" w:hAnsi="Arial" w:cs="Arial"/>
-          <w:color w:val="000000"/>
-          <w:sz w:val="21"/>
-          <w:szCs w:val="21"/>
-        </w:rPr>
-        <w:t xml:space="preserve"> </w:t>
-      </w:r>
-      <w:r>
-        <w:rPr>
-          <w:rFonts w:ascii="Roboto" w:hAnsi="Roboto"/>
-          <w:color w:val="212121"/>
-          <w:sz w:val="22"/>
-          <w:szCs w:val="22"/>
-        </w:rPr>
-        <w:t>•</w:t>
-      </w:r>
-      <w:r>
-        <w:rPr>
-          <w:rFonts w:ascii="Roboto" w:hAnsi="Roboto"/>
-          <w:color w:val="212121"/>
-          <w:sz w:val="22"/>
-          <w:szCs w:val="22"/>
-        </w:rPr>
-        <w:t xml:space="preserve"> SASS</w:t>
-      </w:r>
-      <w:r>
-        <w:rPr>
-          <w:rFonts w:ascii="Gautami" w:hAnsi="Gautami" w:cs="Gautami"/>
-          <w:sz w:val="22"/>
-          <w:szCs w:val="22"/>
-        </w:rPr>
-        <w:t xml:space="preserve"> </w:t>
-      </w:r>
-      <w:r>
-        <w:rPr>
-          <w:rFonts w:ascii="Gautami" w:hAnsi="Gautami" w:cs="Gautami"/>
-          <w:sz w:val="22"/>
-          <w:szCs w:val="22"/>
-        </w:rPr>
-        <w:t>​</w:t>
-      </w:r>
-      <w:r>
-        <w:rPr>
-          <w:rFonts w:ascii="Roboto" w:hAnsi="Roboto"/>
-          <w:color w:val="212121"/>
-          <w:sz w:val="22"/>
-          <w:szCs w:val="22"/>
-        </w:rPr>
-        <w:t>•</w:t>
-      </w:r>
-      <w:r>
-        <w:rPr>
-          <w:rFonts w:ascii="Arial" w:eastAsia="Cambria" w:hAnsi="Arial" w:cs="Arial"/>
-          <w:color w:val="000000"/>
-          <w:sz w:val="21"/>
-          <w:szCs w:val="21"/>
-          <w:highlight w:val="white"/>
-        </w:rPr>
-        <w:t xml:space="preserve"> Bootstrap</w:t>
-      </w:r>
-      <w:r>
-        <w:rPr>
-          <w:rFonts w:ascii="Arial" w:eastAsia="Cambria" w:hAnsi="Arial" w:cs="Arial"/>
-          <w:color w:val="000000"/>
-          <w:sz w:val="21"/>
-          <w:szCs w:val="21"/>
-          <w:highlight w:val="white"/>
-        </w:rPr>
-        <w:t xml:space="preserve"> </w:t>
-      </w:r>
-      <w:r>
-        <w:rPr>
-          <w:rFonts w:ascii="Gautami" w:hAnsi="Gautami" w:cs="Gautami"/>
-          <w:sz w:val="22"/>
-          <w:szCs w:val="22"/>
-        </w:rPr>
-        <w:t>​</w:t>
-      </w:r>
-      <w:r>
-        <w:rPr>
-          <w:rFonts w:ascii="Roboto" w:hAnsi="Roboto"/>
-          <w:color w:val="212121"/>
-          <w:sz w:val="22"/>
-          <w:szCs w:val="22"/>
-        </w:rPr>
-        <w:t xml:space="preserve">• </w:t>
-      </w:r>
-      <w:r>
-        <w:rPr>
-          <w:rFonts w:ascii="Arial" w:eastAsia="Cambria" w:hAnsi="Arial" w:cs="Arial"/>
-          <w:color w:val="000000"/>
-          <w:sz w:val="21"/>
-          <w:szCs w:val="21"/>
-          <w:highlight w:val="white"/>
-        </w:rPr>
-        <w:t>Materialize</w:t>
-      </w:r>
-      <w:r>
-        <w:rPr>
-          <w:rFonts w:ascii="Arial" w:eastAsia="Cambria" w:hAnsi="Arial" w:cs="Arial"/>
-          <w:color w:val="000000"/>
-          <w:sz w:val="21"/>
-          <w:szCs w:val="21"/>
-          <w:highlight w:val="white"/>
-        </w:rPr>
-        <w:t xml:space="preserve"> </w:t>
-      </w:r>
-      <w:r>
-        <w:rPr>
-          <w:rFonts w:ascii="Gautami" w:hAnsi="Gautami" w:cs="Gautami"/>
-          <w:sz w:val="22"/>
-          <w:szCs w:val="22"/>
-        </w:rPr>
-        <w:t>​</w:t>
-      </w:r>
-      <w:r>
-        <w:rPr>
-          <w:rFonts w:ascii="Roboto" w:hAnsi="Roboto"/>
-          <w:color w:val="212121"/>
-          <w:sz w:val="22"/>
-          <w:szCs w:val="22"/>
-        </w:rPr>
-        <w:t xml:space="preserve">• </w:t>
-      </w:r>
-      <w:r>
-        <w:rPr>
-          <w:rFonts w:ascii="Arial" w:eastAsia="Cambria" w:hAnsi="Arial" w:cs="Arial"/>
-          <w:color w:val="000000"/>
-          <w:sz w:val="21"/>
-          <w:szCs w:val="21"/>
-          <w:highlight w:val="white"/>
-        </w:rPr>
-        <w:t>JavaScript</w:t>
-      </w:r>
-      <w:r>
-        <w:rPr>
-          <w:rFonts w:ascii="Arial" w:eastAsia="Cambria" w:hAnsi="Arial" w:cs="Arial"/>
-          <w:color w:val="000000"/>
-          <w:sz w:val="21"/>
-          <w:szCs w:val="21"/>
-          <w:highlight w:val="white"/>
-        </w:rPr>
-        <w:t xml:space="preserve"> </w:t>
-      </w:r>
-      <w:r>
-        <w:rPr>
-          <w:rFonts w:ascii="Gautami" w:hAnsi="Gautami" w:cs="Gautami"/>
-          <w:sz w:val="22"/>
-          <w:szCs w:val="22"/>
-        </w:rPr>
-        <w:t>​</w:t>
-      </w:r>
-      <w:r>
-        <w:rPr>
-          <w:rFonts w:ascii="Roboto" w:hAnsi="Roboto"/>
-          <w:color w:val="212121"/>
-          <w:sz w:val="22"/>
-          <w:szCs w:val="22"/>
-        </w:rPr>
-        <w:t xml:space="preserve">• </w:t>
-      </w:r>
-      <w:r>
-        <w:rPr>
-          <w:rFonts w:ascii="Arial" w:eastAsia="Cambria" w:hAnsi="Arial" w:cs="Arial"/>
-          <w:color w:val="000000"/>
-          <w:sz w:val="21"/>
-          <w:szCs w:val="21"/>
-          <w:highlight w:val="white"/>
-        </w:rPr>
-        <w:t>jQuery</w:t>
-      </w:r>
-      <w:r>
-        <w:rPr>
-          <w:rFonts w:ascii="Arial" w:eastAsia="Cambria" w:hAnsi="Arial" w:cs="Arial"/>
-          <w:color w:val="000000"/>
-          <w:sz w:val="21"/>
-          <w:szCs w:val="21"/>
-          <w:highlight w:val="white"/>
-        </w:rPr>
-        <w:t xml:space="preserve"> </w:t>
-      </w:r>
-      <w:r>
-        <w:rPr>
-          <w:rFonts w:ascii="Gautami" w:hAnsi="Gautami" w:cs="Gautami"/>
-          <w:sz w:val="22"/>
-          <w:szCs w:val="22"/>
-        </w:rPr>
-        <w:t>​</w:t>
-      </w:r>
-      <w:r>
-        <w:rPr>
-          <w:rFonts w:ascii="Roboto" w:hAnsi="Roboto"/>
-          <w:color w:val="212121"/>
-          <w:sz w:val="22"/>
-          <w:szCs w:val="22"/>
-        </w:rPr>
-        <w:t xml:space="preserve">• </w:t>
-      </w:r>
-      <w:r>
-        <w:rPr>
-          <w:rFonts w:ascii="Roboto" w:hAnsi="Roboto"/>
-          <w:color w:val="212121"/>
-          <w:sz w:val="22"/>
-          <w:szCs w:val="22"/>
-        </w:rPr>
-        <w:t xml:space="preserve">React </w:t>
-      </w:r>
-      <w:r>
-        <w:rPr>
-          <w:rFonts w:ascii="Gautami" w:hAnsi="Gautami" w:cs="Gautami"/>
-          <w:sz w:val="22"/>
-          <w:szCs w:val="22"/>
-        </w:rPr>
-        <w:t>​</w:t>
-      </w:r>
-      <w:r>
-        <w:rPr>
-          <w:rFonts w:ascii="Roboto" w:hAnsi="Roboto"/>
-          <w:color w:val="212121"/>
-          <w:sz w:val="22"/>
-          <w:szCs w:val="22"/>
-        </w:rPr>
-        <w:t xml:space="preserve">• </w:t>
-      </w:r>
-      <w:r>
-        <w:rPr>
-          <w:rFonts w:ascii="Arial" w:eastAsia="Cambria" w:hAnsi="Arial" w:cs="Arial"/>
-          <w:color w:val="000000"/>
-          <w:sz w:val="21"/>
-          <w:szCs w:val="21"/>
-          <w:highlight w:val="white"/>
-        </w:rPr>
-        <w:t>MySQL</w:t>
-      </w:r>
-      <w:r>
-        <w:rPr>
-          <w:rFonts w:ascii="Arial" w:eastAsia="Cambria" w:hAnsi="Arial" w:cs="Arial"/>
-          <w:color w:val="000000"/>
-          <w:sz w:val="21"/>
-          <w:szCs w:val="21"/>
-          <w:highlight w:val="white"/>
-        </w:rPr>
-        <w:t xml:space="preserve"> </w:t>
-      </w:r>
-      <w:r>
-        <w:rPr>
-          <w:rFonts w:ascii="Gautami" w:hAnsi="Gautami" w:cs="Gautami"/>
-          <w:sz w:val="22"/>
-          <w:szCs w:val="22"/>
-        </w:rPr>
-        <w:t>​</w:t>
-      </w:r>
-      <w:r>
-        <w:rPr>
-          <w:rFonts w:ascii="Roboto" w:hAnsi="Roboto"/>
-          <w:color w:val="212121"/>
-          <w:sz w:val="22"/>
-          <w:szCs w:val="22"/>
-        </w:rPr>
-        <w:t xml:space="preserve">• </w:t>
-      </w:r>
-      <w:r>
-        <w:rPr>
-          <w:rFonts w:ascii="Arial" w:eastAsia="Cambria" w:hAnsi="Arial" w:cs="Arial"/>
-          <w:color w:val="000000"/>
-          <w:sz w:val="21"/>
-          <w:szCs w:val="21"/>
-          <w:highlight w:val="white"/>
-        </w:rPr>
-        <w:t>Git</w:t>
-      </w:r>
-      <w:r>
-        <w:rPr>
-          <w:rFonts w:ascii="Arial" w:eastAsia="Cambria" w:hAnsi="Arial" w:cs="Arial"/>
-          <w:color w:val="000000"/>
-          <w:sz w:val="21"/>
-          <w:szCs w:val="21"/>
-          <w:highlight w:val="white"/>
-        </w:rPr>
-        <w:t xml:space="preserve"> </w:t>
-      </w:r>
-      <w:r>
-        <w:rPr>
-          <w:rFonts w:ascii="Gautami" w:hAnsi="Gautami" w:cs="Gautami"/>
-          <w:sz w:val="22"/>
-          <w:szCs w:val="22"/>
-        </w:rPr>
-        <w:t>​</w:t>
-      </w:r>
-      <w:r>
-        <w:rPr>
-          <w:rFonts w:ascii="Roboto" w:hAnsi="Roboto"/>
-          <w:color w:val="212121"/>
-          <w:sz w:val="22"/>
-          <w:szCs w:val="22"/>
-        </w:rPr>
-        <w:t xml:space="preserve">• </w:t>
-      </w:r>
-      <w:r>
-        <w:rPr>
-          <w:rFonts w:ascii="Arial" w:eastAsia="Cambria" w:hAnsi="Arial" w:cs="Arial"/>
-          <w:color w:val="000000"/>
-          <w:sz w:val="21"/>
-          <w:szCs w:val="21"/>
-          <w:highlight w:val="white"/>
-        </w:rPr>
-        <w:t>Firebase</w:t>
-      </w:r>
-      <w:r>
-        <w:rPr>
-          <w:rFonts w:ascii="Arial" w:eastAsia="Cambria" w:hAnsi="Arial" w:cs="Arial"/>
-          <w:color w:val="000000"/>
-          <w:sz w:val="21"/>
-          <w:szCs w:val="21"/>
-          <w:highlight w:val="white"/>
-        </w:rPr>
-        <w:t xml:space="preserve"> </w:t>
-      </w:r>
-      <w:r>
-        <w:rPr>
-          <w:rFonts w:ascii="Gautami" w:hAnsi="Gautami" w:cs="Gautami"/>
-          <w:sz w:val="22"/>
-          <w:szCs w:val="22"/>
-        </w:rPr>
-        <w:t>​</w:t>
-      </w:r>
-      <w:r>
-        <w:rPr>
-          <w:rFonts w:ascii="Roboto" w:hAnsi="Roboto"/>
-          <w:color w:val="212121"/>
-          <w:sz w:val="22"/>
-          <w:szCs w:val="22"/>
-        </w:rPr>
-        <w:t xml:space="preserve">• </w:t>
-      </w:r>
-      <w:r>
-        <w:rPr>
-          <w:rFonts w:ascii="Arial" w:eastAsia="Cambria" w:hAnsi="Arial" w:cs="Arial"/>
-          <w:color w:val="000000"/>
-          <w:sz w:val="21"/>
-          <w:szCs w:val="21"/>
-          <w:highlight w:val="white"/>
-        </w:rPr>
-        <w:t>Terminal</w:t>
-      </w:r>
-      <w:r>
-        <w:rPr>
-          <w:rFonts w:ascii="Arial" w:eastAsia="Cambria" w:hAnsi="Arial" w:cs="Arial"/>
-          <w:color w:val="000000"/>
-          <w:sz w:val="21"/>
-          <w:szCs w:val="21"/>
-          <w:highlight w:val="white"/>
-        </w:rPr>
-        <w:t xml:space="preserve"> </w:t>
-      </w:r>
-      <w:r>
-        <w:rPr>
-          <w:rFonts w:ascii="Gautami" w:hAnsi="Gautami" w:cs="Gautami"/>
-          <w:sz w:val="22"/>
-          <w:szCs w:val="22"/>
-        </w:rPr>
-        <w:t>​</w:t>
-      </w:r>
-      <w:r>
-        <w:rPr>
-          <w:rFonts w:ascii="Roboto" w:hAnsi="Roboto"/>
-          <w:color w:val="212121"/>
-          <w:sz w:val="22"/>
-          <w:szCs w:val="22"/>
-        </w:rPr>
-        <w:t xml:space="preserve">• </w:t>
-      </w:r>
-      <w:r>
-        <w:rPr>
-          <w:rFonts w:ascii="Roboto" w:hAnsi="Roboto"/>
-          <w:color w:val="212121"/>
-          <w:sz w:val="22"/>
-          <w:szCs w:val="22"/>
-        </w:rPr>
-        <w:t>Node.js</w:t>
-      </w:r>
-      <w:r>
-        <w:rPr>
-          <w:rFonts w:ascii="Roboto" w:hAnsi="Roboto"/>
-          <w:color w:val="212121"/>
-          <w:sz w:val="22"/>
-          <w:szCs w:val="22"/>
-        </w:rPr>
-        <w:t xml:space="preserve"> </w:t>
-      </w:r>
-      <w:r>
-        <w:rPr>
-          <w:rFonts w:ascii="Roboto" w:hAnsi="Roboto"/>
-          <w:color w:val="212121"/>
-          <w:sz w:val="22"/>
-          <w:szCs w:val="22"/>
-        </w:rPr>
-        <w:t xml:space="preserve">• </w:t>
-      </w:r>
-      <w:r>
-        <w:rPr>
-          <w:rFonts w:ascii="Roboto" w:hAnsi="Roboto"/>
-          <w:color w:val="212121"/>
-          <w:sz w:val="22"/>
-          <w:szCs w:val="22"/>
-        </w:rPr>
-        <w:t>WordPress</w:t>
-      </w:r>
-      <w:r>
-        <w:rPr>
-          <w:rFonts w:ascii="Roboto" w:hAnsi="Roboto"/>
-          <w:color w:val="212121"/>
-          <w:sz w:val="22"/>
-          <w:szCs w:val="22"/>
-        </w:rPr>
-        <w:t xml:space="preserve"> </w:t>
-      </w:r>
-      <w:r>
-        <w:rPr>
-          <w:rFonts w:ascii="Roboto" w:hAnsi="Roboto"/>
-          <w:color w:val="212121"/>
-          <w:sz w:val="22"/>
-          <w:szCs w:val="22"/>
-        </w:rPr>
-        <w:t xml:space="preserve">• </w:t>
-      </w:r>
-      <w:r>
-        <w:rPr>
-          <w:rFonts w:ascii="Roboto" w:hAnsi="Roboto"/>
-          <w:color w:val="212121"/>
-          <w:sz w:val="22"/>
-          <w:szCs w:val="22"/>
-        </w:rPr>
-        <w:t xml:space="preserve">APIs </w:t>
-      </w:r>
-      <w:r>
-        <w:rPr>
-          <w:rFonts w:ascii="Roboto" w:hAnsi="Roboto"/>
-          <w:color w:val="212121"/>
-          <w:sz w:val="22"/>
-          <w:szCs w:val="22"/>
-        </w:rPr>
-        <w:t xml:space="preserve"> • </w:t>
-      </w:r>
-      <w:bookmarkStart w:id="0" w:name="_GoBack"/>
-      <w:bookmarkEnd w:id="0"/>
-      <w:r>
-        <w:rPr>
-          <w:rFonts w:ascii="Roboto" w:hAnsi="Roboto"/>
-          <w:color w:val="212121"/>
-          <w:sz w:val="22"/>
-          <w:szCs w:val="22"/>
-        </w:rPr>
-        <w:t xml:space="preserve">Debugging </w:t>
-      </w:r>
-      <w:r>
-        <w:rPr>
-          <w:rFonts w:ascii="Roboto" w:hAnsi="Roboto"/>
-          <w:color w:val="212121"/>
-          <w:sz w:val="22"/>
-          <w:szCs w:val="22"/>
-        </w:rPr>
-        <w:t>•</w:t>
-      </w:r>
-      <w:r>
-        <w:rPr>
-          <w:rFonts w:ascii="Roboto" w:hAnsi="Roboto"/>
-          <w:color w:val="212121"/>
-          <w:sz w:val="22"/>
-          <w:szCs w:val="22"/>
-        </w:rPr>
-        <w:t xml:space="preserve"> </w:t>
-      </w:r>
-      <w:r>
-        <w:rPr>
-          <w:rFonts w:ascii="Roboto" w:hAnsi="Roboto"/>
-          <w:color w:val="212121"/>
-          <w:sz w:val="22"/>
-          <w:szCs w:val="22"/>
-        </w:rPr>
-        <w:t xml:space="preserve">Adobe Creative Suite: </w:t>
-      </w:r>
-      <w:r>
-        <w:rPr>
-          <w:rFonts w:ascii="Arial" w:eastAsia="Cambria" w:hAnsi="Arial" w:cs="Arial"/>
-          <w:color w:val="000000"/>
-          <w:sz w:val="21"/>
-          <w:szCs w:val="21"/>
-          <w:highlight w:val="white"/>
-        </w:rPr>
-        <w:t>Photoshop</w:t>
-      </w:r>
-      <w:r>
-        <w:rPr>
-          <w:rFonts w:ascii="Arial" w:eastAsia="Cambria" w:hAnsi="Arial" w:cs="Arial"/>
-          <w:color w:val="000000"/>
-          <w:sz w:val="21"/>
-          <w:szCs w:val="21"/>
-          <w:highlight w:val="white"/>
-        </w:rPr>
-        <w:t xml:space="preserve"> </w:t>
-      </w:r>
-      <w:r>
-        <w:rPr>
-          <w:rFonts w:ascii="Gautami" w:hAnsi="Gautami" w:cs="Gautami"/>
-          <w:sz w:val="22"/>
-          <w:szCs w:val="22"/>
-        </w:rPr>
-        <w:t>​</w:t>
-      </w:r>
-      <w:r>
-        <w:rPr>
-          <w:rFonts w:ascii="Roboto" w:hAnsi="Roboto"/>
-          <w:color w:val="212121"/>
-          <w:sz w:val="22"/>
-          <w:szCs w:val="22"/>
-        </w:rPr>
-        <w:t>•</w:t>
-      </w:r>
-      <w:r>
-        <w:rPr>
-          <w:rFonts w:ascii="Arial" w:eastAsia="Cambria" w:hAnsi="Arial" w:cs="Arial"/>
-          <w:color w:val="000000"/>
-          <w:sz w:val="21"/>
-          <w:szCs w:val="21"/>
-          <w:highlight w:val="white"/>
-        </w:rPr>
-        <w:t xml:space="preserve"> Illustrato</w:t>
-      </w:r>
-      <w:r>
-        <w:rPr>
-          <w:rFonts w:ascii="Arial" w:eastAsia="Cambria" w:hAnsi="Arial" w:cs="Arial"/>
-          <w:color w:val="000000"/>
-          <w:sz w:val="21"/>
-          <w:szCs w:val="21"/>
-          <w:highlight w:val="white"/>
-        </w:rPr>
-        <w:t>r</w:t>
-      </w:r>
-      <w:r>
-        <w:rPr>
-          <w:rFonts w:ascii="Arial" w:eastAsia="Cambria" w:hAnsi="Arial" w:cs="Arial"/>
-          <w:color w:val="000000"/>
-          <w:sz w:val="21"/>
-          <w:szCs w:val="21"/>
-          <w:highlight w:val="white"/>
-        </w:rPr>
-        <w:t xml:space="preserve"> </w:t>
-      </w:r>
-      <w:r>
-        <w:rPr>
-          <w:rFonts w:ascii="Gautami" w:hAnsi="Gautami" w:cs="Gautami"/>
-          <w:sz w:val="22"/>
-          <w:szCs w:val="22"/>
-        </w:rPr>
-        <w:t>​</w:t>
-      </w:r>
-      <w:r>
-        <w:rPr>
-          <w:rFonts w:ascii="Roboto" w:hAnsi="Roboto"/>
-          <w:color w:val="212121"/>
-          <w:sz w:val="22"/>
-          <w:szCs w:val="22"/>
-        </w:rPr>
-        <w:t>•</w:t>
-      </w:r>
-      <w:r>
-        <w:rPr>
-          <w:rFonts w:ascii="Arial" w:eastAsia="Cambria" w:hAnsi="Arial" w:cs="Arial"/>
-          <w:color w:val="000000"/>
-          <w:sz w:val="21"/>
-          <w:szCs w:val="21"/>
-          <w:highlight w:val="white"/>
-        </w:rPr>
-        <w:t xml:space="preserve"> InDesign</w:t>
-      </w:r>
-      <w:r>
-        <w:rPr>
-          <w:rFonts w:ascii="Arial" w:eastAsia="Cambria" w:hAnsi="Arial" w:cs="Arial"/>
-          <w:color w:val="000000"/>
-          <w:sz w:val="21"/>
-          <w:szCs w:val="21"/>
-        </w:rPr>
-        <w:t xml:space="preserve"> </w:t>
-      </w:r>
-      <w:r>
-        <w:rPr>
-          <w:rFonts w:ascii="Gautami" w:hAnsi="Gautami" w:cs="Gautami"/>
-          <w:sz w:val="22"/>
-          <w:szCs w:val="22"/>
-        </w:rPr>
-        <w:t>​</w:t>
-      </w:r>
-      <w:r>
-        <w:rPr>
-          <w:rFonts w:ascii="Roboto" w:hAnsi="Roboto"/>
-          <w:color w:val="212121"/>
-          <w:sz w:val="22"/>
-          <w:szCs w:val="22"/>
-        </w:rPr>
-        <w:t>• Premiere</w:t>
-      </w:r>
-      <w:r>
-        <w:rPr>
-          <w:rFonts w:ascii="Roboto" w:hAnsi="Roboto"/>
-          <w:color w:val="212121"/>
-          <w:sz w:val="22"/>
-          <w:szCs w:val="22"/>
-        </w:rPr>
-        <w:t xml:space="preserve"> Pro</w:t>
-      </w:r>
-    </w:p>
-    <w:p>
-      <w:pPr>
-        <w:rPr>
-          <w:rFonts w:ascii="Arial" w:eastAsia="Cambria" w:hAnsi="Arial" w:cs="Arial"/>
-          <w:sz w:val="21"/>
-          <w:szCs w:val="21"/>
-        </w:rPr>
-      </w:pPr>
-    </w:p>
-    <w:p>
-      <w:pPr>
-        <w:rPr>
-          <w:rFonts w:ascii="Arial" w:eastAsia="Cambria" w:hAnsi="Arial" w:cs="Arial"/>
-          <w:b/>
-          <w:color w:val="000000"/>
-          <w:sz w:val="22"/>
-          <w:szCs w:val="22"/>
-          <w:u w:val="single"/>
-        </w:rPr>
-      </w:pPr>
-      <w:r>
-        <w:rPr>
-          <w:rFonts w:ascii="Arial" w:eastAsia="Cambria" w:hAnsi="Arial" w:cs="Arial"/>
-          <w:b/>
-          <w:color w:val="000000"/>
-          <w:sz w:val="22"/>
-          <w:szCs w:val="22"/>
           <w:u w:val="single"/>
         </w:rPr>
         <w:t>Education</w:t>
@@ -3041,15 +3630,6 @@
         </w:rPr>
         <w:tab/>
       </w:r>
-    </w:p>
-    <w:p>
-      <w:pPr>
-        <w:rPr>
-          <w:rFonts w:ascii="Arial" w:eastAsia="Cambria" w:hAnsi="Arial" w:cs="Arial"/>
-          <w:sz w:val="21"/>
-          <w:szCs w:val="21"/>
-        </w:rPr>
-      </w:pPr>
     </w:p>
     <w:sectPr>
       <w:headerReference w:type="first" r:id="rId18"/>

</xml_diff>